<commit_message>
Aktualisieren der Funktionsbeschreibung und hochladen des Datenmodels
</commit_message>
<xml_diff>
--- a/Funktionsbeschreibung.docx
+++ b/Funktionsbeschreibung.docx
@@ -1018,10 +1018,7 @@
       </w:pPr>
       <w:bookmarkStart w:id="1" w:name="_Toc353624004"/>
       <w:r>
-        <w:t xml:space="preserve">Funktion: Kontaktdaten </w:t>
-      </w:r>
-      <w:r>
-        <w:t>filtern</w:t>
+        <w:t>Funktion: Kontaktdaten filtern</w:t>
       </w:r>
       <w:bookmarkEnd w:id="1"/>
     </w:p>
@@ -1061,10 +1058,7 @@
           </w:tcPr>
           <w:p>
             <w:r>
-              <w:t xml:space="preserve">Der Nutzer </w:t>
-            </w:r>
-            <w:r>
-              <w:t xml:space="preserve">hat die </w:t>
+              <w:t xml:space="preserve">Der Nutzer hat die </w:t>
             </w:r>
             <w:proofErr w:type="spellStart"/>
             <w:r>
@@ -1072,10 +1066,7 @@
             </w:r>
             <w:proofErr w:type="spellEnd"/>
             <w:r>
-              <w:t xml:space="preserve"> beim ansehen seines Kontaktbuches die Daten nach bestimmten Kriterien Filtern zu lassen</w:t>
-            </w:r>
-            <w:r>
-              <w:t xml:space="preserve">. </w:t>
+              <w:t xml:space="preserve"> beim ansehen seines Kontaktbuches die Daten nach bestimmten Kriterien Filtern zu lassen. </w:t>
             </w:r>
           </w:p>
         </w:tc>
@@ -1361,10 +1352,7 @@
           </w:tcPr>
           <w:p>
             <w:r>
-              <w:t xml:space="preserve">Der Nutzer hat die </w:t>
-            </w:r>
-            <w:r>
-              <w:t>Möglichkeit</w:t>
+              <w:t>Der Nutzer hat die Möglichkeit</w:t>
             </w:r>
             <w:r>
               <w:t xml:space="preserve"> Kontakte direkt Suchen zu lassen</w:t>
@@ -1454,10 +1442,7 @@
             </w:r>
             <w:proofErr w:type="spellEnd"/>
             <w:r>
-              <w:t xml:space="preserve"> die </w:t>
-            </w:r>
-            <w:r>
-              <w:t xml:space="preserve">auf die jeweiligen </w:t>
+              <w:t xml:space="preserve"> die auf die jeweiligen </w:t>
             </w:r>
             <w:proofErr w:type="spellStart"/>
             <w:r>
@@ -1648,10 +1633,7 @@
           </w:tcPr>
           <w:p>
             <w:r>
-              <w:t xml:space="preserve">Der Nutzer hat die Möglichkeit </w:t>
-            </w:r>
-            <w:r>
-              <w:t xml:space="preserve">neue </w:t>
+              <w:t xml:space="preserve">Der Nutzer hat die Möglichkeit neue </w:t>
             </w:r>
             <w:proofErr w:type="spellStart"/>
             <w:r>
@@ -1659,10 +1641,7 @@
             </w:r>
             <w:proofErr w:type="spellEnd"/>
             <w:r>
-              <w:t xml:space="preserve"> in sein Kontaktbuch hinzuzufügen</w:t>
-            </w:r>
-            <w:r>
-              <w:t xml:space="preserve">. </w:t>
+              <w:t xml:space="preserve"> in sein Kontaktbuch hinzuzufügen. </w:t>
             </w:r>
           </w:p>
         </w:tc>
@@ -1700,13 +1679,7 @@
               </w:numPr>
             </w:pPr>
             <w:r>
-              <w:t>Pflicht Eingabe von Vorn</w:t>
-            </w:r>
-            <w:r>
-              <w:t>ame</w:t>
-            </w:r>
-            <w:r>
-              <w:t xml:space="preserve">, Nachname, Anschrift, </w:t>
+              <w:t xml:space="preserve">Pflicht Eingabe von Vorname, Nachname, Anschrift, </w:t>
             </w:r>
           </w:p>
           <w:p>
@@ -1894,31 +1867,19 @@
               </w:numPr>
             </w:pPr>
             <w:r>
-              <w:t xml:space="preserve">Kontakt existiert </w:t>
-            </w:r>
-            <w:r>
-              <w:t xml:space="preserve">bereits </w:t>
-            </w:r>
-            <w:r>
-              <w:t>in der DB -&gt;</w:t>
-            </w:r>
-            <w:r>
-              <w:t xml:space="preserve">Eingabe Felder Vorname + Nachname werden überprüft in Kombination mit der Anschrift, sollte der Kontakt schon existieren bekommt der Nutzer einen Hinweis </w:t>
-            </w:r>
-          </w:p>
-          <w:p>
-            <w:pPr>
-              <w:pStyle w:val="Listenabsatz"/>
-              <w:numPr>
-                <w:ilvl w:val="0"/>
-                <w:numId w:val="1"/>
-              </w:numPr>
-            </w:pPr>
-            <w:r>
-              <w:t xml:space="preserve">Kontakt enthält Fehlerhafte Daten -&gt; mit Hilfe von Try catch </w:t>
-            </w:r>
-            <w:r>
-              <w:t>Kontrolle und Vermeidung von Eingabe von Fehlerhaften eingaben</w:t>
+              <w:t xml:space="preserve">Kontakt existiert bereits in der DB -&gt;Eingabe Felder Vorname + Nachname werden überprüft in Kombination mit der Anschrift, sollte der Kontakt schon existieren bekommt der Nutzer einen Hinweis </w:t>
+            </w:r>
+          </w:p>
+          <w:p>
+            <w:pPr>
+              <w:pStyle w:val="Listenabsatz"/>
+              <w:numPr>
+                <w:ilvl w:val="0"/>
+                <w:numId w:val="1"/>
+              </w:numPr>
+            </w:pPr>
+            <w:r>
+              <w:t>Kontakt enthält Fehlerhafte Daten -&gt; mit Hilfe von Try catch Kontrolle und Vermeidung von Eingabe von Fehlerhaften eingaben</w:t>
             </w:r>
           </w:p>
           <w:p>
@@ -1980,10 +1941,7 @@
           </w:tcPr>
           <w:p>
             <w:r>
-              <w:t>Der Nutzer hat die Möglichkeit Kontak</w:t>
-            </w:r>
-            <w:r>
-              <w:t>tdaten zu bearbeiten.</w:t>
+              <w:t>Der Nutzer hat die Möglichkeit Kontaktdaten zu bearbeiten.</w:t>
             </w:r>
           </w:p>
         </w:tc>
@@ -2106,10 +2064,7 @@
               </w:numPr>
             </w:pPr>
             <w:r>
-              <w:t>Nutzer ist angemeldet</w:t>
-            </w:r>
-            <w:r>
-              <w:t>, Kontakt Daten wurden geladen und werden angezeigt</w:t>
+              <w:t>Nutzer ist angemeldet, Kontakt Daten wurden geladen und werden angezeigt</w:t>
             </w:r>
             <w:r>
               <w:t xml:space="preserve"> </w:t>
@@ -2249,13 +2204,7 @@
             </w:r>
             <w:proofErr w:type="spellEnd"/>
             <w:r>
-              <w:t xml:space="preserve"> in sein Kontaktbuch</w:t>
-            </w:r>
-            <w:r>
-              <w:t xml:space="preserve"> zu löschen</w:t>
-            </w:r>
-            <w:r>
-              <w:t xml:space="preserve">. </w:t>
+              <w:t xml:space="preserve"> in sein Kontaktbuch zu löschen. </w:t>
             </w:r>
             <w:r>
               <w:t xml:space="preserve"> </w:t>
@@ -2582,13 +2531,7 @@
           </w:tcPr>
           <w:p>
             <w:r>
-              <w:t>Der Nutzer kann nach dem er sich an das System angemeldet hat,</w:t>
-            </w:r>
-            <w:r>
-              <w:t xml:space="preserve"> die Liste seiner angelegten Angebote einsehen</w:t>
-            </w:r>
-            <w:r>
-              <w:t xml:space="preserve">. </w:t>
+              <w:t xml:space="preserve">Der Nutzer kann nach dem er sich an das System angemeldet hat, die Liste seiner angelegten Angebote einsehen. </w:t>
             </w:r>
           </w:p>
         </w:tc>
@@ -2664,13 +2607,7 @@
               </w:numPr>
             </w:pPr>
             <w:r>
-              <w:t xml:space="preserve">Alle </w:t>
-            </w:r>
-            <w:r>
-              <w:t>Angebote</w:t>
-            </w:r>
-            <w:r>
-              <w:t xml:space="preserve"> die der angemeldete Nutzer angelegt hat</w:t>
+              <w:t>Alle Angebote die der angemeldete Nutzer angelegt hat</w:t>
             </w:r>
           </w:p>
         </w:tc>
@@ -2846,206 +2783,435 @@
           </w:tcPr>
           <w:p>
             <w:r>
-              <w:t xml:space="preserve">Der Nutzer hat die Möglichkeit neue </w:t>
-            </w:r>
-            <w:r>
-              <w:t>Angebote</w:t>
-            </w:r>
-            <w:r>
-              <w:t xml:space="preserve"> in sein </w:t>
-            </w:r>
-            <w:r>
-              <w:t>anzulegen</w:t>
+              <w:t>Der Nutzer hat die Möglichkeit neue Angebote in sein anzulegen.</w:t>
+            </w:r>
+          </w:p>
+          <w:p>
+            <w:r>
+              <w:t xml:space="preserve">Es werden hier bei zwei </w:t>
+            </w:r>
+            <w:proofErr w:type="spellStart"/>
+            <w:r>
+              <w:t>einträge</w:t>
+            </w:r>
+            <w:proofErr w:type="spellEnd"/>
+            <w:r>
+              <w:t xml:space="preserve"> in die DB gemacht 1. Produkt anlegen 2. Angebot anlegen.</w:t>
+            </w:r>
+            <w:r>
+              <w:t xml:space="preserve"> </w:t>
+            </w:r>
+          </w:p>
+        </w:tc>
+      </w:tr>
+      <w:tr>
+        <w:tc>
+          <w:tcPr>
+            <w:tcW w:w="3085" w:type="dxa"/>
+            <w:shd w:val="clear" w:color="auto" w:fill="548DD4" w:themeFill="text2" w:themeFillTint="99"/>
+          </w:tcPr>
+          <w:p>
+            <w:pPr>
+              <w:rPr>
+                <w:color w:val="FFFFFF" w:themeColor="background1"/>
+              </w:rPr>
+            </w:pPr>
+            <w:r>
+              <w:rPr>
+                <w:color w:val="FFFFFF" w:themeColor="background1"/>
+              </w:rPr>
+              <w:t>Input</w:t>
+            </w:r>
+          </w:p>
+        </w:tc>
+        <w:tc>
+          <w:tcPr>
+            <w:tcW w:w="6127" w:type="dxa"/>
+          </w:tcPr>
+          <w:p>
+            <w:pPr>
+              <w:pStyle w:val="Listenabsatz"/>
+              <w:numPr>
+                <w:ilvl w:val="0"/>
+                <w:numId w:val="1"/>
+              </w:numPr>
+            </w:pPr>
+            <w:r>
+              <w:t>Angebot</w:t>
+            </w:r>
+          </w:p>
+          <w:p>
+            <w:pPr>
+              <w:pStyle w:val="Listenabsatz"/>
+              <w:numPr>
+                <w:ilvl w:val="1"/>
+                <w:numId w:val="1"/>
+              </w:numPr>
+            </w:pPr>
+            <w:r>
+              <w:t xml:space="preserve">Pflicht Eingabe von </w:t>
+            </w:r>
+            <w:r>
+              <w:t>Startpreis</w:t>
+            </w:r>
+            <w:r>
+              <w:t xml:space="preserve">, </w:t>
+            </w:r>
+            <w:proofErr w:type="spellStart"/>
+            <w:r>
+              <w:t>buynowprice</w:t>
+            </w:r>
+            <w:proofErr w:type="spellEnd"/>
+            <w:r>
+              <w:t xml:space="preserve">, </w:t>
+            </w:r>
+            <w:proofErr w:type="spellStart"/>
+            <w:r>
+              <w:t>produkt</w:t>
+            </w:r>
+            <w:proofErr w:type="spellEnd"/>
+            <w:r>
+              <w:t xml:space="preserve"> (wird im </w:t>
+            </w:r>
+            <w:proofErr w:type="spellStart"/>
+            <w:r>
+              <w:t>zusammenhang</w:t>
+            </w:r>
+            <w:proofErr w:type="spellEnd"/>
+            <w:r>
+              <w:t xml:space="preserve"> mit dem </w:t>
+            </w:r>
+            <w:proofErr w:type="spellStart"/>
+            <w:r>
+              <w:t>angebot</w:t>
+            </w:r>
+            <w:proofErr w:type="spellEnd"/>
+            <w:r>
+              <w:t xml:space="preserve"> angelegt)</w:t>
+            </w:r>
+            <w:r>
+              <w:t>,</w:t>
+            </w:r>
+            <w:r>
+              <w:t xml:space="preserve"> Auktionshaus, URL </w:t>
+            </w:r>
+            <w:r>
+              <w:t xml:space="preserve"> </w:t>
+            </w:r>
+          </w:p>
+          <w:p>
+            <w:pPr>
+              <w:pStyle w:val="Listenabsatz"/>
+              <w:numPr>
+                <w:ilvl w:val="1"/>
+                <w:numId w:val="1"/>
+              </w:numPr>
+            </w:pPr>
+            <w:r>
+              <w:t xml:space="preserve">Optionale Angaben: </w:t>
+            </w:r>
+            <w:r>
+              <w:t xml:space="preserve">end </w:t>
+            </w:r>
+            <w:proofErr w:type="spellStart"/>
+            <w:r>
+              <w:t>datum</w:t>
+            </w:r>
+            <w:proofErr w:type="spellEnd"/>
+            <w:r>
+              <w:t xml:space="preserve"> des </w:t>
+            </w:r>
+            <w:proofErr w:type="spellStart"/>
+            <w:r>
+              <w:t>angebots</w:t>
+            </w:r>
+            <w:proofErr w:type="spellEnd"/>
+          </w:p>
+          <w:p>
+            <w:pPr>
+              <w:pStyle w:val="Listenabsatz"/>
+              <w:numPr>
+                <w:ilvl w:val="0"/>
+                <w:numId w:val="1"/>
+              </w:numPr>
+            </w:pPr>
+            <w:r>
+              <w:t>Produkt</w:t>
+            </w:r>
+          </w:p>
+          <w:p>
+            <w:pPr>
+              <w:pStyle w:val="Listenabsatz"/>
+              <w:numPr>
+                <w:ilvl w:val="1"/>
+                <w:numId w:val="1"/>
+              </w:numPr>
+            </w:pPr>
+            <w:r>
+              <w:t xml:space="preserve">Pflicht: je nach </w:t>
+            </w:r>
+            <w:proofErr w:type="spellStart"/>
+            <w:r>
+              <w:t>art</w:t>
+            </w:r>
+            <w:proofErr w:type="spellEnd"/>
+            <w:r>
+              <w:t xml:space="preserve"> des </w:t>
+            </w:r>
+            <w:proofErr w:type="spellStart"/>
+            <w:r>
+              <w:t>Produkttypes</w:t>
+            </w:r>
+            <w:proofErr w:type="spellEnd"/>
+            <w:r>
+              <w:t xml:space="preserve"> gibt es hier unterschiedliche </w:t>
+            </w:r>
+            <w:proofErr w:type="spellStart"/>
+            <w:r>
+              <w:t>eingabe</w:t>
+            </w:r>
+            <w:proofErr w:type="spellEnd"/>
+            <w:r>
+              <w:t xml:space="preserve"> Felder bitte hierzu auf das </w:t>
+            </w:r>
+            <w:proofErr w:type="spellStart"/>
+            <w:r>
+              <w:t>DatenModel</w:t>
+            </w:r>
+            <w:proofErr w:type="spellEnd"/>
+            <w:r>
+              <w:t xml:space="preserve"> Dokument </w:t>
+            </w:r>
+            <w:proofErr w:type="spellStart"/>
+            <w:r>
+              <w:t>schaun</w:t>
+            </w:r>
+            <w:proofErr w:type="spellEnd"/>
+            <w:r>
+              <w:t>! Abschnitt Produkt</w:t>
+            </w:r>
+          </w:p>
+        </w:tc>
+      </w:tr>
+      <w:tr>
+        <w:tc>
+          <w:tcPr>
+            <w:tcW w:w="3085" w:type="dxa"/>
+            <w:shd w:val="clear" w:color="auto" w:fill="548DD4" w:themeFill="text2" w:themeFillTint="99"/>
+          </w:tcPr>
+          <w:p>
+            <w:pPr>
+              <w:rPr>
+                <w:color w:val="FFFFFF" w:themeColor="background1"/>
+              </w:rPr>
+            </w:pPr>
+            <w:r>
+              <w:rPr>
+                <w:color w:val="FFFFFF" w:themeColor="background1"/>
+              </w:rPr>
+              <w:t>Output</w:t>
+            </w:r>
+          </w:p>
+        </w:tc>
+        <w:tc>
+          <w:tcPr>
+            <w:tcW w:w="6127" w:type="dxa"/>
+          </w:tcPr>
+          <w:p>
+            <w:pPr>
+              <w:pStyle w:val="Listenabsatz"/>
+              <w:numPr>
+                <w:ilvl w:val="0"/>
+                <w:numId w:val="1"/>
+              </w:numPr>
+            </w:pPr>
+            <w:r>
+              <w:t xml:space="preserve">Anzeige des neu Angelegten </w:t>
+            </w:r>
+            <w:r>
+              <w:t>Angebots wenn erfolgreich</w:t>
+            </w:r>
+          </w:p>
+          <w:p>
+            <w:pPr>
+              <w:pStyle w:val="Listenabsatz"/>
+              <w:numPr>
+                <w:ilvl w:val="0"/>
+                <w:numId w:val="1"/>
+              </w:numPr>
+            </w:pPr>
+            <w:r>
+              <w:t>Bei Fehler gleiche anlege Formular mit hinweis</w:t>
             </w:r>
             <w:bookmarkStart w:id="8" w:name="_GoBack"/>
             <w:bookmarkEnd w:id="8"/>
-            <w:r>
-              <w:t xml:space="preserve">. </w:t>
-            </w:r>
-          </w:p>
-        </w:tc>
-      </w:tr>
-      <w:tr>
-        <w:tc>
-          <w:tcPr>
-            <w:tcW w:w="3085" w:type="dxa"/>
-            <w:shd w:val="clear" w:color="auto" w:fill="548DD4" w:themeFill="text2" w:themeFillTint="99"/>
-          </w:tcPr>
-          <w:p>
-            <w:pPr>
-              <w:rPr>
-                <w:color w:val="FFFFFF" w:themeColor="background1"/>
-              </w:rPr>
-            </w:pPr>
-            <w:r>
-              <w:rPr>
-                <w:color w:val="FFFFFF" w:themeColor="background1"/>
-              </w:rPr>
-              <w:t>Input</w:t>
-            </w:r>
-          </w:p>
-        </w:tc>
-        <w:tc>
-          <w:tcPr>
-            <w:tcW w:w="6127" w:type="dxa"/>
-          </w:tcPr>
-          <w:p>
-            <w:pPr>
-              <w:pStyle w:val="Listenabsatz"/>
-              <w:numPr>
-                <w:ilvl w:val="0"/>
-                <w:numId w:val="1"/>
-              </w:numPr>
-            </w:pPr>
-            <w:r>
-              <w:t xml:space="preserve">Pflicht Eingabe von Vorname, Nachname, Anschrift, </w:t>
-            </w:r>
-          </w:p>
-          <w:p>
-            <w:pPr>
-              <w:pStyle w:val="Listenabsatz"/>
-              <w:numPr>
-                <w:ilvl w:val="0"/>
-                <w:numId w:val="1"/>
-              </w:numPr>
-            </w:pPr>
-            <w:r>
-              <w:t xml:space="preserve">Optionale Angaben: email, </w:t>
+          </w:p>
+        </w:tc>
+      </w:tr>
+      <w:tr>
+        <w:tc>
+          <w:tcPr>
+            <w:tcW w:w="3085" w:type="dxa"/>
+            <w:shd w:val="clear" w:color="auto" w:fill="548DD4" w:themeFill="text2" w:themeFillTint="99"/>
+          </w:tcPr>
+          <w:p>
+            <w:pPr>
+              <w:rPr>
+                <w:color w:val="FFFFFF" w:themeColor="background1"/>
+              </w:rPr>
+            </w:pPr>
+            <w:r>
+              <w:rPr>
+                <w:color w:val="FFFFFF" w:themeColor="background1"/>
+              </w:rPr>
+              <w:t>Vorbereitungen</w:t>
+            </w:r>
+          </w:p>
+        </w:tc>
+        <w:tc>
+          <w:tcPr>
+            <w:tcW w:w="6127" w:type="dxa"/>
+          </w:tcPr>
+          <w:p>
+            <w:pPr>
+              <w:pStyle w:val="Listenabsatz"/>
+              <w:numPr>
+                <w:ilvl w:val="0"/>
+                <w:numId w:val="1"/>
+              </w:numPr>
+            </w:pPr>
+            <w:r>
+              <w:t>Nutzer ist angemeldet,</w:t>
+            </w:r>
+          </w:p>
+        </w:tc>
+      </w:tr>
+      <w:tr>
+        <w:tc>
+          <w:tcPr>
+            <w:tcW w:w="3085" w:type="dxa"/>
+            <w:shd w:val="clear" w:color="auto" w:fill="548DD4" w:themeFill="text2" w:themeFillTint="99"/>
+          </w:tcPr>
+          <w:p>
+            <w:pPr>
+              <w:rPr>
+                <w:color w:val="FFFFFF" w:themeColor="background1"/>
+              </w:rPr>
+            </w:pPr>
+            <w:r>
+              <w:rPr>
+                <w:color w:val="FFFFFF" w:themeColor="background1"/>
+              </w:rPr>
+              <w:t>Nachbedingungen</w:t>
+            </w:r>
+          </w:p>
+        </w:tc>
+        <w:tc>
+          <w:tcPr>
+            <w:tcW w:w="6127" w:type="dxa"/>
+          </w:tcPr>
+          <w:p>
+            <w:pPr>
+              <w:pStyle w:val="Listenabsatz"/>
+              <w:numPr>
+                <w:ilvl w:val="0"/>
+                <w:numId w:val="1"/>
+              </w:numPr>
+            </w:pPr>
+            <w:r>
+              <w:t xml:space="preserve">Start </w:t>
             </w:r>
             <w:proofErr w:type="spellStart"/>
             <w:r>
-              <w:t>telefon</w:t>
+              <w:t>datum</w:t>
             </w:r>
             <w:proofErr w:type="spellEnd"/>
             <w:r>
-              <w:t xml:space="preserve">, mobil, </w:t>
+              <w:t xml:space="preserve"> des </w:t>
             </w:r>
             <w:proofErr w:type="spellStart"/>
             <w:r>
-              <w:t>titel</w:t>
+              <w:t>angebots</w:t>
             </w:r>
             <w:proofErr w:type="spellEnd"/>
-          </w:p>
-        </w:tc>
-      </w:tr>
-      <w:tr>
-        <w:tc>
-          <w:tcPr>
-            <w:tcW w:w="3085" w:type="dxa"/>
-            <w:shd w:val="clear" w:color="auto" w:fill="548DD4" w:themeFill="text2" w:themeFillTint="99"/>
-          </w:tcPr>
-          <w:p>
-            <w:pPr>
-              <w:rPr>
-                <w:color w:val="FFFFFF" w:themeColor="background1"/>
-              </w:rPr>
-            </w:pPr>
-            <w:r>
-              <w:rPr>
-                <w:color w:val="FFFFFF" w:themeColor="background1"/>
-              </w:rPr>
-              <w:t>Output</w:t>
-            </w:r>
-          </w:p>
-        </w:tc>
-        <w:tc>
-          <w:tcPr>
-            <w:tcW w:w="6127" w:type="dxa"/>
-          </w:tcPr>
-          <w:p>
-            <w:pPr>
-              <w:pStyle w:val="Listenabsatz"/>
-              <w:numPr>
-                <w:ilvl w:val="0"/>
-                <w:numId w:val="1"/>
-              </w:numPr>
-            </w:pPr>
-            <w:r>
-              <w:t>Anzeige des neu Angelegten Kontaktes</w:t>
-            </w:r>
-          </w:p>
-        </w:tc>
-      </w:tr>
-      <w:tr>
-        <w:tc>
-          <w:tcPr>
-            <w:tcW w:w="3085" w:type="dxa"/>
-            <w:shd w:val="clear" w:color="auto" w:fill="548DD4" w:themeFill="text2" w:themeFillTint="99"/>
-          </w:tcPr>
-          <w:p>
-            <w:pPr>
-              <w:rPr>
-                <w:color w:val="FFFFFF" w:themeColor="background1"/>
-              </w:rPr>
-            </w:pPr>
-            <w:r>
-              <w:rPr>
-                <w:color w:val="FFFFFF" w:themeColor="background1"/>
-              </w:rPr>
-              <w:t>Vorbereitungen</w:t>
-            </w:r>
-          </w:p>
-        </w:tc>
-        <w:tc>
-          <w:tcPr>
-            <w:tcW w:w="6127" w:type="dxa"/>
-          </w:tcPr>
-          <w:p>
-            <w:pPr>
-              <w:pStyle w:val="Listenabsatz"/>
-              <w:numPr>
-                <w:ilvl w:val="0"/>
-                <w:numId w:val="1"/>
-              </w:numPr>
-            </w:pPr>
-            <w:r>
-              <w:t>Nutzer ist angemeldet,</w:t>
-            </w:r>
-          </w:p>
-        </w:tc>
-      </w:tr>
-      <w:tr>
-        <w:tc>
-          <w:tcPr>
-            <w:tcW w:w="3085" w:type="dxa"/>
-            <w:shd w:val="clear" w:color="auto" w:fill="548DD4" w:themeFill="text2" w:themeFillTint="99"/>
-          </w:tcPr>
-          <w:p>
-            <w:pPr>
-              <w:rPr>
-                <w:color w:val="FFFFFF" w:themeColor="background1"/>
-              </w:rPr>
-            </w:pPr>
-            <w:r>
-              <w:rPr>
-                <w:color w:val="FFFFFF" w:themeColor="background1"/>
-              </w:rPr>
-              <w:t>Nachbedingungen</w:t>
-            </w:r>
-          </w:p>
-        </w:tc>
-        <w:tc>
-          <w:tcPr>
-            <w:tcW w:w="6127" w:type="dxa"/>
-          </w:tcPr>
-          <w:p>
-            <w:pPr>
-              <w:pStyle w:val="Listenabsatz"/>
-              <w:numPr>
-                <w:ilvl w:val="0"/>
-                <w:numId w:val="1"/>
-              </w:numPr>
-            </w:pPr>
-            <w:r>
-              <w:t xml:space="preserve">Bestellungszähler wird auf 0 gesetzt, Kontakt wird in die DB eingetragen wenn es zu keinem </w:t>
+            <w:r>
+              <w:t xml:space="preserve"> auf das </w:t>
             </w:r>
             <w:proofErr w:type="spellStart"/>
             <w:r>
-              <w:t>fehler</w:t>
+              <w:t>erstellungsdatum</w:t>
             </w:r>
             <w:proofErr w:type="spellEnd"/>
             <w:r>
-              <w:t xml:space="preserve"> in der Kontrolle kommt</w:t>
+              <w:t xml:space="preserve"> des </w:t>
+            </w:r>
+            <w:proofErr w:type="spellStart"/>
+            <w:r>
+              <w:t>angebots</w:t>
+            </w:r>
+            <w:proofErr w:type="spellEnd"/>
+            <w:r>
+              <w:t xml:space="preserve"> setzen</w:t>
+            </w:r>
+          </w:p>
+          <w:p>
+            <w:pPr>
+              <w:pStyle w:val="Listenabsatz"/>
+              <w:numPr>
+                <w:ilvl w:val="0"/>
+                <w:numId w:val="1"/>
+              </w:numPr>
+            </w:pPr>
+            <w:r>
+              <w:t>Verknüpfung zum angemeldeten Nutzer vermerken durch FK</w:t>
+            </w:r>
+          </w:p>
+          <w:p>
+            <w:pPr>
+              <w:pStyle w:val="Listenabsatz"/>
+              <w:numPr>
+                <w:ilvl w:val="0"/>
+                <w:numId w:val="1"/>
+              </w:numPr>
+            </w:pPr>
+            <w:r>
+              <w:t xml:space="preserve">Status des </w:t>
+            </w:r>
+            <w:proofErr w:type="spellStart"/>
+            <w:r>
+              <w:t>angebots</w:t>
+            </w:r>
+            <w:proofErr w:type="spellEnd"/>
+            <w:r>
+              <w:t xml:space="preserve"> wird beim </w:t>
+            </w:r>
+            <w:proofErr w:type="spellStart"/>
+            <w:r>
+              <w:t>erstellen</w:t>
+            </w:r>
+            <w:proofErr w:type="spellEnd"/>
+            <w:r>
+              <w:t xml:space="preserve"> immer auf offen gesetzt</w:t>
+            </w:r>
+          </w:p>
+          <w:p>
+            <w:pPr>
+              <w:pStyle w:val="Listenabsatz"/>
+              <w:numPr>
+                <w:ilvl w:val="0"/>
+                <w:numId w:val="1"/>
+              </w:numPr>
+            </w:pPr>
+            <w:r>
+              <w:t xml:space="preserve">Produkt muss erfolgreich vor anlegen des Angebots in </w:t>
+            </w:r>
+            <w:proofErr w:type="spellStart"/>
+            <w:r>
+              <w:t>de</w:t>
+            </w:r>
+            <w:proofErr w:type="spellEnd"/>
+            <w:r>
+              <w:t xml:space="preserve"> DB eingetragen worden sein</w:t>
             </w:r>
           </w:p>
         </w:tc>
@@ -3083,29 +3249,72 @@
               </w:numPr>
             </w:pPr>
             <w:r>
-              <w:t xml:space="preserve">Kontakt existiert bereits in der DB -&gt;Eingabe Felder Vorname + Nachname werden überprüft in Kombination mit der Anschrift, sollte der Kontakt schon existieren bekommt der Nutzer einen Hinweis </w:t>
-            </w:r>
-          </w:p>
-          <w:p>
-            <w:pPr>
-              <w:pStyle w:val="Listenabsatz"/>
-              <w:numPr>
-                <w:ilvl w:val="0"/>
-                <w:numId w:val="1"/>
-              </w:numPr>
-            </w:pPr>
-            <w:r>
-              <w:t>Kontakt enthält Fehlerhafte Daten -&gt; mit Hilfe von Try catch Kontrolle und Vermeidung von Eingabe von Fehlerhaften eingaben</w:t>
-            </w:r>
-          </w:p>
-          <w:p>
-            <w:pPr>
-              <w:pStyle w:val="Listenabsatz"/>
-              <w:numPr>
-                <w:ilvl w:val="0"/>
-                <w:numId w:val="1"/>
-              </w:numPr>
-            </w:pPr>
+              <w:t>Angebot</w:t>
+            </w:r>
+            <w:r>
+              <w:t xml:space="preserve"> </w:t>
+            </w:r>
+            <w:r>
+              <w:t>konnte nicht erstellt werden</w:t>
+            </w:r>
+            <w:r>
+              <w:t xml:space="preserve"> in der DB -&gt;Eingabe </w:t>
+            </w:r>
+            <w:r>
+              <w:t xml:space="preserve">war fehlerhaft, </w:t>
+            </w:r>
+            <w:r>
+              <w:t xml:space="preserve"> der Nutzer einen Hinweis</w:t>
+            </w:r>
+            <w:r>
+              <w:t xml:space="preserve"> hier, Produkt </w:t>
+            </w:r>
+            <w:proofErr w:type="spellStart"/>
+            <w:r>
+              <w:t>eintrag</w:t>
+            </w:r>
+            <w:proofErr w:type="spellEnd"/>
+            <w:r>
+              <w:t xml:space="preserve"> wird wieder aus der DB gelöscht</w:t>
+            </w:r>
+            <w:r>
+              <w:t xml:space="preserve"> </w:t>
+            </w:r>
+          </w:p>
+          <w:p>
+            <w:pPr>
+              <w:pStyle w:val="Listenabsatz"/>
+              <w:numPr>
+                <w:ilvl w:val="0"/>
+                <w:numId w:val="1"/>
+              </w:numPr>
+            </w:pPr>
+            <w:r>
+              <w:t>Angebot</w:t>
+            </w:r>
+            <w:r>
+              <w:t xml:space="preserve"> enthält Fehlerhafte Daten -&gt; mit Hilfe von Try catch Kontrolle und Vermeidung von Eingabe von Fehlerhaften eingaben</w:t>
+            </w:r>
+          </w:p>
+          <w:p>
+            <w:pPr>
+              <w:pStyle w:val="Listenabsatz"/>
+              <w:numPr>
+                <w:ilvl w:val="0"/>
+                <w:numId w:val="1"/>
+              </w:numPr>
+            </w:pPr>
+            <w:r>
+              <w:t xml:space="preserve">Produkt existiert nicht in der DB -&gt; Fehler </w:t>
+            </w:r>
+            <w:proofErr w:type="spellStart"/>
+            <w:r>
+              <w:t>meldung</w:t>
+            </w:r>
+            <w:proofErr w:type="spellEnd"/>
+            <w:r>
+              <w:t xml:space="preserve">, </w:t>
+            </w:r>
           </w:p>
         </w:tc>
       </w:tr>
@@ -3157,13 +3366,7 @@
           </w:tcPr>
           <w:p>
             <w:r>
-              <w:t xml:space="preserve">Der Nutzer hat die Möglichkeit </w:t>
-            </w:r>
-            <w:r>
-              <w:t>Angebots</w:t>
-            </w:r>
-            <w:r>
-              <w:t xml:space="preserve"> zu bearbeiten.</w:t>
+              <w:t>Der Nutzer hat die Möglichkeit Angebots zu bearbeiten.</w:t>
             </w:r>
           </w:p>
         </w:tc>
@@ -3201,13 +3404,7 @@
               </w:numPr>
             </w:pPr>
             <w:r>
-              <w:t xml:space="preserve">wie beim „Anlegen des </w:t>
-            </w:r>
-            <w:r>
-              <w:t>Angebots</w:t>
-            </w:r>
-            <w:r>
-              <w:t>“</w:t>
+              <w:t>wie beim „Anlegen des Angebots“</w:t>
             </w:r>
           </w:p>
         </w:tc>
@@ -3245,10 +3442,7 @@
               </w:numPr>
             </w:pPr>
             <w:r>
-              <w:t xml:space="preserve">Anzeige des geänderten </w:t>
-            </w:r>
-            <w:r>
-              <w:t>Angebots</w:t>
+              <w:t>Anzeige des geänderten Angebots</w:t>
             </w:r>
           </w:p>
         </w:tc>
@@ -3286,33 +3480,28 @@
               </w:numPr>
             </w:pPr>
             <w:r>
-              <w:t xml:space="preserve">Nutzer ist angemeldet, </w:t>
-            </w:r>
-            <w:r>
-              <w:t>Angebots</w:t>
-            </w:r>
-            <w:r>
-              <w:t xml:space="preserve"> Daten wurden geladen und werden angezeigt </w:t>
-            </w:r>
-          </w:p>
-        </w:tc>
-      </w:tr>
-      <w:tr>
-        <w:tc>
-          <w:tcPr>
-            <w:tcW w:w="3085" w:type="dxa"/>
-            <w:shd w:val="clear" w:color="auto" w:fill="548DD4" w:themeFill="text2" w:themeFillTint="99"/>
-          </w:tcPr>
-          <w:p>
-            <w:pPr>
-              <w:rPr>
-                <w:color w:val="FFFFFF" w:themeColor="background1"/>
-              </w:rPr>
-            </w:pPr>
-            <w:r>
-              <w:rPr>
-                <w:color w:val="FFFFFF" w:themeColor="background1"/>
-              </w:rPr>
+              <w:t xml:space="preserve">Nutzer ist angemeldet, Angebots Daten wurden geladen und werden angezeigt </w:t>
+            </w:r>
+          </w:p>
+        </w:tc>
+      </w:tr>
+      <w:tr>
+        <w:tc>
+          <w:tcPr>
+            <w:tcW w:w="3085" w:type="dxa"/>
+            <w:shd w:val="clear" w:color="auto" w:fill="548DD4" w:themeFill="text2" w:themeFillTint="99"/>
+          </w:tcPr>
+          <w:p>
+            <w:pPr>
+              <w:rPr>
+                <w:color w:val="FFFFFF" w:themeColor="background1"/>
+              </w:rPr>
+            </w:pPr>
+            <w:r>
+              <w:rPr>
+                <w:color w:val="FFFFFF" w:themeColor="background1"/>
+              </w:rPr>
+              <w:lastRenderedPageBreak/>
               <w:t>Nachbedingungen</w:t>
             </w:r>
           </w:p>
@@ -3330,13 +3519,7 @@
               </w:numPr>
             </w:pPr>
             <w:r>
-              <w:t xml:space="preserve">Kontrolle auf Fehlerhafte </w:t>
-            </w:r>
-            <w:r>
-              <w:t xml:space="preserve">neu </w:t>
-            </w:r>
-            <w:r>
-              <w:t>eingaben (Leerfelder und falsche Formateingabe)</w:t>
+              <w:t>Kontrolle auf Fehlerhafte neu eingaben (Leerfelder und falsche Formateingabe)</w:t>
             </w:r>
           </w:p>
         </w:tc>
@@ -3374,13 +3557,7 @@
               </w:numPr>
             </w:pPr>
             <w:r>
-              <w:t xml:space="preserve">Siehe </w:t>
-            </w:r>
-            <w:r>
-              <w:t>Angebot</w:t>
-            </w:r>
-            <w:r>
-              <w:t xml:space="preserve"> anlegen</w:t>
+              <w:t>Siehe Angebot anlegen</w:t>
             </w:r>
           </w:p>
         </w:tc>
@@ -3436,13 +3613,7 @@
           </w:tcPr>
           <w:p>
             <w:r>
-              <w:t xml:space="preserve">Der Nutzer </w:t>
-            </w:r>
-            <w:r>
-              <w:t>kann Angebote wieder löschen.</w:t>
-            </w:r>
-            <w:r>
-              <w:t xml:space="preserve"> </w:t>
+              <w:t xml:space="preserve">Der Nutzer kann Angebote wieder löschen. </w:t>
             </w:r>
             <w:r>
               <w:t xml:space="preserve"> Beim Löschen werden auch die Verknüpften Produkte aus der DB gelöscht.</w:t>
@@ -3559,10 +3730,7 @@
               </w:numPr>
             </w:pPr>
             <w:r>
-              <w:t>Nutzer ist angemeldet</w:t>
-            </w:r>
-            <w:r>
-              <w:t xml:space="preserve">, Angebot zum </w:t>
+              <w:t xml:space="preserve">Nutzer ist angemeldet, Angebot zum </w:t>
             </w:r>
             <w:proofErr w:type="spellStart"/>
             <w:r>
@@ -3646,16 +3814,7 @@
               </w:numPr>
             </w:pPr>
             <w:r>
-              <w:t>Angebot</w:t>
-            </w:r>
-            <w:r>
-              <w:t xml:space="preserve"> existiert </w:t>
-            </w:r>
-            <w:r>
-              <w:t>nicht</w:t>
-            </w:r>
-            <w:r>
-              <w:t xml:space="preserve"> in der DB -&gt;</w:t>
+              <w:t>Angebot existiert nicht in der DB -&gt;</w:t>
             </w:r>
             <w:proofErr w:type="spellStart"/>
             <w:r>
@@ -3663,29 +3822,19 @@
             </w:r>
             <w:proofErr w:type="spellEnd"/>
             <w:r>
-              <w:t xml:space="preserve"> Löschen ist in diesem Fall nicht möglich</w:t>
-            </w:r>
-            <w:r>
-              <w:t xml:space="preserve"> </w:t>
-            </w:r>
-          </w:p>
-          <w:p>
-            <w:pPr>
-              <w:pStyle w:val="Listenabsatz"/>
-              <w:numPr>
-                <w:ilvl w:val="0"/>
-                <w:numId w:val="1"/>
-              </w:numPr>
-            </w:pPr>
-            <w:r>
-              <w:lastRenderedPageBreak/>
-              <w:t>Angebot ist gekoppelt an eine Rechnung</w:t>
-            </w:r>
-            <w:r>
-              <w:t xml:space="preserve"> -&gt; </w:t>
-            </w:r>
-            <w:r>
-              <w:t>das Angebot kann in diesem Fall nicht gelöscht werden da erst die Rechnung aus dem System genommen werden muss</w:t>
+              <w:t xml:space="preserve"> Löschen ist in diesem Fall nicht möglich </w:t>
+            </w:r>
+          </w:p>
+          <w:p>
+            <w:pPr>
+              <w:pStyle w:val="Listenabsatz"/>
+              <w:numPr>
+                <w:ilvl w:val="0"/>
+                <w:numId w:val="1"/>
+              </w:numPr>
+            </w:pPr>
+            <w:r>
+              <w:t>Angebot ist gekoppelt an eine Rechnung -&gt; das Angebot kann in diesem Fall nicht gelöscht werden da erst die Rechnung aus dem System genommen werden muss</w:t>
             </w:r>
           </w:p>
           <w:p>
@@ -4938,7 +5087,7 @@
 </file>
 
 <file path=customXml/itemProps1.xml><?xml version="1.0" encoding="utf-8"?>
-<ds:datastoreItem xmlns:ds="http://schemas.openxmlformats.org/officeDocument/2006/customXml" ds:itemID="{5F24E0C5-34A7-40E3-8A4A-16C4C2A1BC33}">
+<ds:datastoreItem xmlns:ds="http://schemas.openxmlformats.org/officeDocument/2006/customXml" ds:itemID="{1D43FFA3-CB9F-4EC2-AB94-681541740E42}">
   <ds:schemaRefs>
     <ds:schemaRef ds:uri="http://schemas.openxmlformats.org/officeDocument/2006/bibliography"/>
   </ds:schemaRefs>

</xml_diff>

<commit_message>
Hier meine Ergänzungen zu Sabines Funktionen und mein Anteil. Über den markierten Bereich müssen wir nochmal reden. Bei jedem Commit bitte an dieser Stelle nochmal erwähnen was geändert wurde!
</commit_message>
<xml_diff>
--- a/Funktionsbeschreibung.docx
+++ b/Funktionsbeschreibung.docx
@@ -1,6 +1,6 @@
 
 <file path=word/document.xml><?xml version="1.0" encoding="utf-8"?>
-<w:document xmlns:wpc="http://schemas.microsoft.com/office/word/2010/wordprocessingCanvas" xmlns:mc="http://schemas.openxmlformats.org/markup-compatibility/2006" xmlns:o="urn:schemas-microsoft-com:office:office" xmlns:r="http://schemas.openxmlformats.org/officeDocument/2006/relationships" xmlns:m="http://schemas.openxmlformats.org/officeDocument/2006/math" xmlns:v="urn:schemas-microsoft-com:vml" xmlns:wp14="http://schemas.microsoft.com/office/word/2010/wordprocessingDrawing" xmlns:wp="http://schemas.openxmlformats.org/drawingml/2006/wordprocessingDrawing" xmlns:w10="urn:schemas-microsoft-com:office:word" xmlns:w="http://schemas.openxmlformats.org/wordprocessingml/2006/main" xmlns:w14="http://schemas.microsoft.com/office/word/2010/wordml" xmlns:wpg="http://schemas.microsoft.com/office/word/2010/wordprocessingGroup" xmlns:wpi="http://schemas.microsoft.com/office/word/2010/wordprocessingInk" xmlns:wne="http://schemas.microsoft.com/office/word/2006/wordml" xmlns:wps="http://schemas.microsoft.com/office/word/2010/wordprocessingShape" mc:Ignorable="w14 wp14">
+<w:document xmlns:ve="http://schemas.openxmlformats.org/markup-compatibility/2006" xmlns:o="urn:schemas-microsoft-com:office:office" xmlns:r="http://schemas.openxmlformats.org/officeDocument/2006/relationships" xmlns:m="http://schemas.openxmlformats.org/officeDocument/2006/math" xmlns:v="urn:schemas-microsoft-com:vml" xmlns:wp="http://schemas.openxmlformats.org/drawingml/2006/wordprocessingDrawing" xmlns:w10="urn:schemas-microsoft-com:office:word" xmlns:w="http://schemas.openxmlformats.org/wordprocessingml/2006/main" xmlns:wne="http://schemas.microsoft.com/office/word/2006/wordml">
   <w:body>
     <w:p/>
     <w:p>
@@ -768,9 +768,9 @@
     </w:p>
     <w:tbl>
       <w:tblPr>
-        <w:tblStyle w:val="Tabellenraster"/>
+        <w:tblStyle w:val="Tabellengitternetz"/>
         <w:tblW w:w="0" w:type="auto"/>
-        <w:tblLook w:val="04A0" w:firstRow="1" w:lastRow="0" w:firstColumn="1" w:lastColumn="0" w:noHBand="0" w:noVBand="1"/>
+        <w:tblLook w:val="04A0"/>
       </w:tblPr>
       <w:tblGrid>
         <w:gridCol w:w="3085"/>
@@ -1024,9 +1024,9 @@
     </w:p>
     <w:tbl>
       <w:tblPr>
-        <w:tblStyle w:val="Tabellenraster"/>
+        <w:tblStyle w:val="Tabellengitternetz"/>
         <w:tblW w:w="0" w:type="auto"/>
-        <w:tblLook w:val="04A0" w:firstRow="1" w:lastRow="0" w:firstColumn="1" w:lastColumn="0" w:noHBand="0" w:noVBand="1"/>
+        <w:tblLook w:val="04A0"/>
       </w:tblPr>
       <w:tblGrid>
         <w:gridCol w:w="3085"/>
@@ -1066,7 +1066,15 @@
             </w:r>
             <w:proofErr w:type="spellEnd"/>
             <w:r>
-              <w:t xml:space="preserve"> beim ansehen seines Kontaktbuches die Daten nach bestimmten Kriterien Filtern zu lassen. </w:t>
+              <w:t xml:space="preserve"> beim </w:t>
+            </w:r>
+            <w:proofErr w:type="spellStart"/>
+            <w:r>
+              <w:t>ansehen</w:t>
+            </w:r>
+            <w:proofErr w:type="spellEnd"/>
+            <w:r>
+              <w:t xml:space="preserve"> seines Kontaktbuches die Daten nach bestimmten Kriterien Filtern zu lassen. </w:t>
             </w:r>
           </w:p>
         </w:tc>
@@ -1318,9 +1326,9 @@
     </w:p>
     <w:tbl>
       <w:tblPr>
-        <w:tblStyle w:val="Tabellenraster"/>
+        <w:tblStyle w:val="Tabellengitternetz"/>
         <w:tblW w:w="0" w:type="auto"/>
-        <w:tblLook w:val="04A0" w:firstRow="1" w:lastRow="0" w:firstColumn="1" w:lastColumn="0" w:noHBand="0" w:noVBand="1"/>
+        <w:tblLook w:val="04A0"/>
       </w:tblPr>
       <w:tblGrid>
         <w:gridCol w:w="3085"/>
@@ -1599,9 +1607,9 @@
     </w:p>
     <w:tbl>
       <w:tblPr>
-        <w:tblStyle w:val="Tabellenraster"/>
+        <w:tblStyle w:val="Tabellengitternetz"/>
         <w:tblW w:w="0" w:type="auto"/>
-        <w:tblLook w:val="04A0" w:firstRow="1" w:lastRow="0" w:firstColumn="1" w:lastColumn="0" w:noHBand="0" w:noVBand="1"/>
+        <w:tblLook w:val="04A0"/>
       </w:tblPr>
       <w:tblGrid>
         <w:gridCol w:w="3085"/>
@@ -1699,13 +1707,8 @@
             </w:r>
             <w:proofErr w:type="spellEnd"/>
             <w:r>
-              <w:t xml:space="preserve">, mobil, </w:t>
-            </w:r>
-            <w:proofErr w:type="spellStart"/>
-            <w:r>
-              <w:t>titel</w:t>
-            </w:r>
-            <w:proofErr w:type="spellEnd"/>
+              <w:t>, mobil, titel</w:t>
+            </w:r>
           </w:p>
         </w:tc>
       </w:tr>
@@ -1907,9 +1910,9 @@
     </w:p>
     <w:tbl>
       <w:tblPr>
-        <w:tblStyle w:val="Tabellenraster"/>
+        <w:tblStyle w:val="Tabellengitternetz"/>
         <w:tblW w:w="0" w:type="auto"/>
-        <w:tblLook w:val="04A0" w:firstRow="1" w:lastRow="0" w:firstColumn="1" w:lastColumn="0" w:noHBand="0" w:noVBand="1"/>
+        <w:tblLook w:val="04A0"/>
       </w:tblPr>
       <w:tblGrid>
         <w:gridCol w:w="3085"/>
@@ -2065,9 +2068,6 @@
             </w:pPr>
             <w:r>
               <w:t>Nutzer ist angemeldet, Kontakt Daten wurden geladen und werden angezeigt</w:t>
-            </w:r>
-            <w:r>
-              <w:t xml:space="preserve"> </w:t>
             </w:r>
           </w:p>
         </w:tc>
@@ -2162,9 +2162,9 @@
     </w:p>
     <w:tbl>
       <w:tblPr>
-        <w:tblStyle w:val="Tabellenraster"/>
+        <w:tblStyle w:val="Tabellengitternetz"/>
         <w:tblW w:w="0" w:type="auto"/>
-        <w:tblLook w:val="04A0" w:firstRow="1" w:lastRow="0" w:firstColumn="1" w:lastColumn="0" w:noHBand="0" w:noVBand="1"/>
+        <w:tblLook w:val="04A0"/>
       </w:tblPr>
       <w:tblGrid>
         <w:gridCol w:w="3085"/>
@@ -2206,9 +2206,6 @@
             <w:r>
               <w:t xml:space="preserve"> in sein Kontaktbuch zu löschen. </w:t>
             </w:r>
-            <w:r>
-              <w:t xml:space="preserve"> </w:t>
-            </w:r>
           </w:p>
         </w:tc>
       </w:tr>
@@ -2416,9 +2413,6 @@
             <w:r>
               <w:t xml:space="preserve"> bekommt einen Hinweis das der von ihm gewählte Kontakt nicht existiert mehr in der DB</w:t>
             </w:r>
-            <w:r>
-              <w:t xml:space="preserve"> </w:t>
-            </w:r>
           </w:p>
           <w:p>
             <w:pPr>
@@ -2432,7 +2426,7 @@
               <w:t>Fehler beim Löschen des Kontakt in der DB</w:t>
             </w:r>
             <w:r>
-              <w:t xml:space="preserve">-&gt; </w:t>
+              <w:t>-&gt;</w:t>
             </w:r>
             <w:r>
               <w:t>Hinweis</w:t>
@@ -2440,9 +2434,6 @@
             <w:r>
               <w:t>, Kontakt wird wieder hergestellt</w:t>
             </w:r>
-            <w:r>
-              <w:t xml:space="preserve"> </w:t>
-            </w:r>
           </w:p>
           <w:p>
             <w:pPr>
@@ -2469,7 +2460,15 @@
             </w:r>
             <w:proofErr w:type="spellEnd"/>
             <w:r>
-              <w:t xml:space="preserve"> möglich in dem fall, </w:t>
+              <w:t xml:space="preserve"> möglich in dem </w:t>
+            </w:r>
+            <w:proofErr w:type="spellStart"/>
+            <w:r>
+              <w:t>fall</w:t>
+            </w:r>
+            <w:proofErr w:type="spellEnd"/>
+            <w:r>
+              <w:t xml:space="preserve">, </w:t>
             </w:r>
             <w:proofErr w:type="spellStart"/>
             <w:r>
@@ -2497,9 +2496,9 @@
     </w:p>
     <w:tbl>
       <w:tblPr>
-        <w:tblStyle w:val="Tabellenraster"/>
+        <w:tblStyle w:val="Tabellengitternetz"/>
         <w:tblW w:w="0" w:type="auto"/>
-        <w:tblLook w:val="04A0" w:firstRow="1" w:lastRow="0" w:firstColumn="1" w:lastColumn="0" w:noHBand="0" w:noVBand="1"/>
+        <w:tblLook w:val="04A0"/>
       </w:tblPr>
       <w:tblGrid>
         <w:gridCol w:w="3085"/>
@@ -2749,9 +2748,9 @@
     </w:p>
     <w:tbl>
       <w:tblPr>
-        <w:tblStyle w:val="Tabellenraster"/>
+        <w:tblStyle w:val="Tabellengitternetz"/>
         <w:tblW w:w="0" w:type="auto"/>
-        <w:tblLook w:val="04A0" w:firstRow="1" w:lastRow="0" w:firstColumn="1" w:lastColumn="0" w:noHBand="0" w:noVBand="1"/>
+        <w:tblLook w:val="04A0"/>
       </w:tblPr>
       <w:tblGrid>
         <w:gridCol w:w="3085"/>
@@ -2767,11 +2766,13 @@
             <w:pPr>
               <w:rPr>
                 <w:color w:val="FFFFFF" w:themeColor="background1"/>
-              </w:rPr>
-            </w:pPr>
-            <w:r>
-              <w:rPr>
-                <w:color w:val="FFFFFF" w:themeColor="background1"/>
+                <w:highlight w:val="yellow"/>
+              </w:rPr>
+            </w:pPr>
+            <w:r>
+              <w:rPr>
+                <w:color w:val="FFFFFF" w:themeColor="background1"/>
+                <w:highlight w:val="yellow"/>
               </w:rPr>
               <w:t>Funktionsbeschreibung</w:t>
             </w:r>
@@ -2782,43 +2783,64 @@
             <w:tcW w:w="6127" w:type="dxa"/>
           </w:tcPr>
           <w:p>
-            <w:r>
+            <w:pPr>
+              <w:rPr>
+                <w:highlight w:val="yellow"/>
+              </w:rPr>
+            </w:pPr>
+            <w:r>
+              <w:rPr>
+                <w:highlight w:val="yellow"/>
+              </w:rPr>
               <w:t>Der Nutzer hat die Möglichkeit neue Angebote in sein anzulegen.</w:t>
             </w:r>
           </w:p>
           <w:p>
-            <w:r>
+            <w:pPr>
+              <w:rPr>
+                <w:highlight w:val="yellow"/>
+              </w:rPr>
+            </w:pPr>
+            <w:r>
+              <w:rPr>
+                <w:highlight w:val="yellow"/>
+              </w:rPr>
               <w:t xml:space="preserve">Es werden hier bei zwei </w:t>
             </w:r>
             <w:proofErr w:type="spellStart"/>
             <w:r>
+              <w:rPr>
+                <w:highlight w:val="yellow"/>
+              </w:rPr>
               <w:t>einträge</w:t>
             </w:r>
             <w:proofErr w:type="spellEnd"/>
             <w:r>
+              <w:rPr>
+                <w:highlight w:val="yellow"/>
+              </w:rPr>
               <w:t xml:space="preserve"> in die DB gemacht 1. Produkt anlegen 2. Angebot anlegen.</w:t>
             </w:r>
-            <w:r>
-              <w:t xml:space="preserve"> </w:t>
-            </w:r>
-          </w:p>
-        </w:tc>
-      </w:tr>
-      <w:tr>
-        <w:tc>
-          <w:tcPr>
-            <w:tcW w:w="3085" w:type="dxa"/>
-            <w:shd w:val="clear" w:color="auto" w:fill="548DD4" w:themeFill="text2" w:themeFillTint="99"/>
-          </w:tcPr>
-          <w:p>
-            <w:pPr>
-              <w:rPr>
-                <w:color w:val="FFFFFF" w:themeColor="background1"/>
-              </w:rPr>
-            </w:pPr>
-            <w:r>
-              <w:rPr>
-                <w:color w:val="FFFFFF" w:themeColor="background1"/>
+          </w:p>
+        </w:tc>
+      </w:tr>
+      <w:tr>
+        <w:tc>
+          <w:tcPr>
+            <w:tcW w:w="3085" w:type="dxa"/>
+            <w:shd w:val="clear" w:color="auto" w:fill="548DD4" w:themeFill="text2" w:themeFillTint="99"/>
+          </w:tcPr>
+          <w:p>
+            <w:pPr>
+              <w:rPr>
+                <w:color w:val="FFFFFF" w:themeColor="background1"/>
+                <w:highlight w:val="yellow"/>
+              </w:rPr>
+            </w:pPr>
+            <w:r>
+              <w:rPr>
+                <w:color w:val="FFFFFF" w:themeColor="background1"/>
+                <w:highlight w:val="yellow"/>
               </w:rPr>
               <w:t>Input</w:t>
             </w:r>
@@ -2835,8 +2857,14 @@
                 <w:ilvl w:val="0"/>
                 <w:numId w:val="1"/>
               </w:numPr>
-            </w:pPr>
-            <w:r>
+              <w:rPr>
+                <w:highlight w:val="yellow"/>
+              </w:rPr>
+            </w:pPr>
+            <w:r>
+              <w:rPr>
+                <w:highlight w:val="yellow"/>
+              </w:rPr>
               <w:t>Angebot</w:t>
             </w:r>
           </w:p>
@@ -2847,57 +2875,96 @@
                 <w:ilvl w:val="1"/>
                 <w:numId w:val="1"/>
               </w:numPr>
-            </w:pPr>
-            <w:r>
+              <w:rPr>
+                <w:highlight w:val="yellow"/>
+              </w:rPr>
+            </w:pPr>
+            <w:r>
+              <w:rPr>
+                <w:highlight w:val="yellow"/>
+              </w:rPr>
               <w:t xml:space="preserve">Pflicht Eingabe von </w:t>
             </w:r>
             <w:r>
+              <w:rPr>
+                <w:highlight w:val="yellow"/>
+              </w:rPr>
               <w:t>Startpreis</w:t>
             </w:r>
             <w:r>
+              <w:rPr>
+                <w:highlight w:val="yellow"/>
+              </w:rPr>
               <w:t xml:space="preserve">, </w:t>
             </w:r>
             <w:proofErr w:type="spellStart"/>
             <w:r>
+              <w:rPr>
+                <w:highlight w:val="yellow"/>
+              </w:rPr>
               <w:t>buynowprice</w:t>
             </w:r>
             <w:proofErr w:type="spellEnd"/>
             <w:r>
+              <w:rPr>
+                <w:highlight w:val="yellow"/>
+              </w:rPr>
               <w:t xml:space="preserve">, </w:t>
             </w:r>
             <w:proofErr w:type="spellStart"/>
             <w:r>
+              <w:rPr>
+                <w:highlight w:val="yellow"/>
+              </w:rPr>
               <w:t>produkt</w:t>
             </w:r>
             <w:proofErr w:type="spellEnd"/>
             <w:r>
+              <w:rPr>
+                <w:highlight w:val="yellow"/>
+              </w:rPr>
               <w:t xml:space="preserve"> (wird im </w:t>
             </w:r>
             <w:proofErr w:type="spellStart"/>
             <w:r>
+              <w:rPr>
+                <w:highlight w:val="yellow"/>
+              </w:rPr>
               <w:t>zusammenhang</w:t>
             </w:r>
             <w:proofErr w:type="spellEnd"/>
             <w:r>
+              <w:rPr>
+                <w:highlight w:val="yellow"/>
+              </w:rPr>
               <w:t xml:space="preserve"> mit dem </w:t>
             </w:r>
             <w:proofErr w:type="spellStart"/>
             <w:r>
+              <w:rPr>
+                <w:highlight w:val="yellow"/>
+              </w:rPr>
               <w:t>angebot</w:t>
             </w:r>
             <w:proofErr w:type="spellEnd"/>
             <w:r>
+              <w:rPr>
+                <w:highlight w:val="yellow"/>
+              </w:rPr>
               <w:t xml:space="preserve"> angelegt)</w:t>
             </w:r>
             <w:r>
+              <w:rPr>
+                <w:highlight w:val="yellow"/>
+              </w:rPr>
               <w:t>,</w:t>
             </w:r>
             <w:r>
+              <w:rPr>
+                <w:highlight w:val="yellow"/>
+              </w:rPr>
               <w:t xml:space="preserve"> Auktionshaus, URL </w:t>
             </w:r>
-            <w:r>
-              <w:t xml:space="preserve"> </w:t>
-            </w:r>
           </w:p>
           <w:p>
             <w:pPr>
@@ -2906,23 +2973,41 @@
                 <w:ilvl w:val="1"/>
                 <w:numId w:val="1"/>
               </w:numPr>
-            </w:pPr>
-            <w:r>
+              <w:rPr>
+                <w:highlight w:val="yellow"/>
+              </w:rPr>
+            </w:pPr>
+            <w:r>
+              <w:rPr>
+                <w:highlight w:val="yellow"/>
+              </w:rPr>
               <w:t xml:space="preserve">Optionale Angaben: </w:t>
             </w:r>
             <w:r>
+              <w:rPr>
+                <w:highlight w:val="yellow"/>
+              </w:rPr>
               <w:t xml:space="preserve">end </w:t>
             </w:r>
             <w:proofErr w:type="spellStart"/>
             <w:r>
+              <w:rPr>
+                <w:highlight w:val="yellow"/>
+              </w:rPr>
               <w:t>datum</w:t>
             </w:r>
             <w:proofErr w:type="spellEnd"/>
             <w:r>
+              <w:rPr>
+                <w:highlight w:val="yellow"/>
+              </w:rPr>
               <w:t xml:space="preserve"> des </w:t>
             </w:r>
             <w:proofErr w:type="spellStart"/>
             <w:r>
+              <w:rPr>
+                <w:highlight w:val="yellow"/>
+              </w:rPr>
               <w:t>angebots</w:t>
             </w:r>
             <w:proofErr w:type="spellEnd"/>
@@ -2934,8 +3019,14 @@
                 <w:ilvl w:val="0"/>
                 <w:numId w:val="1"/>
               </w:numPr>
-            </w:pPr>
-            <w:r>
+              <w:rPr>
+                <w:highlight w:val="yellow"/>
+              </w:rPr>
+            </w:pPr>
+            <w:r>
+              <w:rPr>
+                <w:highlight w:val="yellow"/>
+              </w:rPr>
               <w:t>Produkt</w:t>
             </w:r>
           </w:p>
@@ -2946,48 +3037,70 @@
                 <w:ilvl w:val="1"/>
                 <w:numId w:val="1"/>
               </w:numPr>
-            </w:pPr>
-            <w:r>
+              <w:rPr>
+                <w:highlight w:val="yellow"/>
+              </w:rPr>
+            </w:pPr>
+            <w:r>
+              <w:rPr>
+                <w:highlight w:val="yellow"/>
+              </w:rPr>
               <w:t xml:space="preserve">Pflicht: je nach </w:t>
             </w:r>
             <w:proofErr w:type="spellStart"/>
             <w:r>
+              <w:rPr>
+                <w:highlight w:val="yellow"/>
+              </w:rPr>
               <w:t>art</w:t>
             </w:r>
             <w:proofErr w:type="spellEnd"/>
             <w:r>
+              <w:rPr>
+                <w:highlight w:val="yellow"/>
+              </w:rPr>
               <w:t xml:space="preserve"> des </w:t>
             </w:r>
             <w:proofErr w:type="spellStart"/>
             <w:r>
+              <w:rPr>
+                <w:highlight w:val="yellow"/>
+              </w:rPr>
               <w:t>Produkttypes</w:t>
             </w:r>
             <w:proofErr w:type="spellEnd"/>
             <w:r>
+              <w:rPr>
+                <w:highlight w:val="yellow"/>
+              </w:rPr>
               <w:t xml:space="preserve"> gibt es hier unterschiedliche </w:t>
             </w:r>
             <w:proofErr w:type="spellStart"/>
             <w:r>
+              <w:rPr>
+                <w:highlight w:val="yellow"/>
+              </w:rPr>
               <w:t>eingabe</w:t>
             </w:r>
             <w:proofErr w:type="spellEnd"/>
             <w:r>
-              <w:t xml:space="preserve"> Felder bitte hierzu auf das </w:t>
+              <w:rPr>
+                <w:highlight w:val="yellow"/>
+              </w:rPr>
+              <w:t xml:space="preserve"> Felder bitte hierzu auf das DatenModel Dokument </w:t>
             </w:r>
             <w:proofErr w:type="spellStart"/>
             <w:r>
-              <w:t>DatenModel</w:t>
+              <w:rPr>
+                <w:highlight w:val="yellow"/>
+              </w:rPr>
+              <w:t>schaun</w:t>
             </w:r>
             <w:proofErr w:type="spellEnd"/>
             <w:r>
-              <w:t xml:space="preserve"> Dokument </w:t>
-            </w:r>
-            <w:proofErr w:type="spellStart"/>
-            <w:r>
-              <w:t>schaun</w:t>
-            </w:r>
-            <w:proofErr w:type="spellEnd"/>
-            <w:r>
+              <w:rPr>
+                <w:highlight w:val="yellow"/>
+              </w:rPr>
               <w:t>! Abschnitt Produkt</w:t>
             </w:r>
           </w:p>
@@ -3183,35 +3296,19 @@
             </w:r>
             <w:proofErr w:type="spellEnd"/>
             <w:r>
-              <w:t xml:space="preserve"> wird beim </w:t>
-            </w:r>
-            <w:proofErr w:type="spellStart"/>
-            <w:r>
-              <w:t>erstellen</w:t>
-            </w:r>
-            <w:proofErr w:type="spellEnd"/>
-            <w:r>
-              <w:t xml:space="preserve"> immer auf offen gesetzt</w:t>
-            </w:r>
-          </w:p>
-          <w:p>
-            <w:pPr>
-              <w:pStyle w:val="Listenabsatz"/>
-              <w:numPr>
-                <w:ilvl w:val="0"/>
-                <w:numId w:val="1"/>
-              </w:numPr>
-            </w:pPr>
-            <w:r>
-              <w:t xml:space="preserve">Produkt muss erfolgreich vor anlegen des Angebots in </w:t>
-            </w:r>
-            <w:proofErr w:type="spellStart"/>
-            <w:r>
-              <w:t>de</w:t>
-            </w:r>
-            <w:proofErr w:type="spellEnd"/>
-            <w:r>
-              <w:t xml:space="preserve"> DB eingetragen worden sein</w:t>
+              <w:t xml:space="preserve"> wird beim erstellen immer auf offen gesetzt</w:t>
+            </w:r>
+          </w:p>
+          <w:p>
+            <w:pPr>
+              <w:pStyle w:val="Listenabsatz"/>
+              <w:numPr>
+                <w:ilvl w:val="0"/>
+                <w:numId w:val="1"/>
+              </w:numPr>
+            </w:pPr>
+            <w:r>
+              <w:t>Produkt muss erfolgreich vor anlegen des Angebots in de DB eingetragen worden sein</w:t>
             </w:r>
           </w:p>
         </w:tc>
@@ -3249,13 +3346,7 @@
               </w:numPr>
             </w:pPr>
             <w:r>
-              <w:t>Angebot</w:t>
-            </w:r>
-            <w:r>
-              <w:t xml:space="preserve"> </w:t>
-            </w:r>
-            <w:r>
-              <w:t>konnte nicht erstellt werden</w:t>
+              <w:t>Angebotkonnte nicht erstellt werden</w:t>
             </w:r>
             <w:r>
               <w:t xml:space="preserve"> in der DB -&gt;Eingabe </w:t>
@@ -3267,18 +3358,7 @@
               <w:t xml:space="preserve"> der Nutzer einen Hinweis</w:t>
             </w:r>
             <w:r>
-              <w:t xml:space="preserve"> hier, Produkt </w:t>
-            </w:r>
-            <w:proofErr w:type="spellStart"/>
-            <w:r>
-              <w:t>eintrag</w:t>
-            </w:r>
-            <w:proofErr w:type="spellEnd"/>
-            <w:r>
-              <w:t xml:space="preserve"> wird wieder aus der DB gelöscht</w:t>
-            </w:r>
-            <w:r>
-              <w:t xml:space="preserve"> </w:t>
+              <w:t xml:space="preserve"> hier, Produkt eintrag wird wieder aus der DB gelöscht</w:t>
             </w:r>
           </w:p>
           <w:p>
@@ -3332,9 +3412,9 @@
     </w:p>
     <w:tbl>
       <w:tblPr>
-        <w:tblStyle w:val="Tabellenraster"/>
+        <w:tblStyle w:val="Tabellengitternetz"/>
         <w:tblW w:w="0" w:type="auto"/>
-        <w:tblLook w:val="04A0" w:firstRow="1" w:lastRow="0" w:firstColumn="1" w:lastColumn="0" w:noHBand="0" w:noVBand="1"/>
+        <w:tblLook w:val="04A0"/>
       </w:tblPr>
       <w:tblGrid>
         <w:gridCol w:w="3085"/>
@@ -3573,15 +3653,12 @@
         <w:t>Funktion: Angebot löschen</w:t>
       </w:r>
       <w:bookmarkEnd w:id="10"/>
-      <w:r>
-        <w:t xml:space="preserve"> </w:t>
-      </w:r>
     </w:p>
     <w:tbl>
       <w:tblPr>
-        <w:tblStyle w:val="Tabellenraster"/>
+        <w:tblStyle w:val="Tabellengitternetz"/>
         <w:tblW w:w="0" w:type="auto"/>
-        <w:tblLook w:val="04A0" w:firstRow="1" w:lastRow="0" w:firstColumn="1" w:lastColumn="0" w:noHBand="0" w:noVBand="1"/>
+        <w:tblLook w:val="04A0"/>
       </w:tblPr>
       <w:tblGrid>
         <w:gridCol w:w="3085"/>
@@ -3730,15 +3807,316 @@
               </w:numPr>
             </w:pPr>
             <w:r>
-              <w:t xml:space="preserve">Nutzer ist angemeldet, Angebot zum </w:t>
+              <w:t>Nutzer ist angemeldet, Angebot zum löschen ausgewählt</w:t>
+            </w:r>
+          </w:p>
+        </w:tc>
+      </w:tr>
+      <w:tr>
+        <w:tc>
+          <w:tcPr>
+            <w:tcW w:w="3085" w:type="dxa"/>
+            <w:shd w:val="clear" w:color="auto" w:fill="548DD4" w:themeFill="text2" w:themeFillTint="99"/>
+          </w:tcPr>
+          <w:p>
+            <w:pPr>
+              <w:rPr>
+                <w:color w:val="FFFFFF" w:themeColor="background1"/>
+              </w:rPr>
+            </w:pPr>
+            <w:r>
+              <w:rPr>
+                <w:color w:val="FFFFFF" w:themeColor="background1"/>
+              </w:rPr>
+              <w:t>Nachbedingungen</w:t>
+            </w:r>
+          </w:p>
+        </w:tc>
+        <w:tc>
+          <w:tcPr>
+            <w:tcW w:w="6127" w:type="dxa"/>
+          </w:tcPr>
+          <w:p>
+            <w:pPr>
+              <w:pStyle w:val="Listenabsatz"/>
+              <w:numPr>
+                <w:ilvl w:val="0"/>
+                <w:numId w:val="1"/>
+              </w:numPr>
+            </w:pPr>
+            <w:r>
+              <w:t>Kontrolle ob es Verknüpfungen zu Rechnungen gibt und Produkte (Produkt wird auch aus der DB gelöscht)</w:t>
+            </w:r>
+          </w:p>
+        </w:tc>
+      </w:tr>
+      <w:tr>
+        <w:tc>
+          <w:tcPr>
+            <w:tcW w:w="3085" w:type="dxa"/>
+            <w:shd w:val="clear" w:color="auto" w:fill="548DD4" w:themeFill="text2" w:themeFillTint="99"/>
+          </w:tcPr>
+          <w:p>
+            <w:pPr>
+              <w:rPr>
+                <w:color w:val="FFFFFF" w:themeColor="background1"/>
+              </w:rPr>
+            </w:pPr>
+            <w:r>
+              <w:rPr>
+                <w:color w:val="FFFFFF" w:themeColor="background1"/>
+              </w:rPr>
+              <w:t>Fehlerfälle</w:t>
+            </w:r>
+          </w:p>
+        </w:tc>
+        <w:tc>
+          <w:tcPr>
+            <w:tcW w:w="6127" w:type="dxa"/>
+          </w:tcPr>
+          <w:p>
+            <w:pPr>
+              <w:pStyle w:val="Listenabsatz"/>
+              <w:numPr>
+                <w:ilvl w:val="0"/>
+                <w:numId w:val="1"/>
+              </w:numPr>
+            </w:pPr>
+            <w:r>
+              <w:t>Angebot existiert nicht in der DB -&gt;</w:t>
             </w:r>
             <w:proofErr w:type="spellStart"/>
             <w:r>
-              <w:t>löschen</w:t>
+              <w:t>Fehlermedlung</w:t>
             </w:r>
             <w:proofErr w:type="spellEnd"/>
             <w:r>
-              <w:t xml:space="preserve"> ausgewählt</w:t>
+              <w:t xml:space="preserve"> Löschen ist in diesem Fall nicht möglich </w:t>
+            </w:r>
+          </w:p>
+          <w:p>
+            <w:pPr>
+              <w:pStyle w:val="Listenabsatz"/>
+              <w:numPr>
+                <w:ilvl w:val="0"/>
+                <w:numId w:val="1"/>
+              </w:numPr>
+            </w:pPr>
+            <w:r>
+              <w:t>Angebot ist gekoppelt an eine Rechnung -&gt; das Angebot kann in diesem Fall nicht gelöscht werden da erst die Rechnung aus dem System genommen werden muss</w:t>
+            </w:r>
+          </w:p>
+          <w:p>
+            <w:pPr>
+              <w:pStyle w:val="Listenabsatz"/>
+              <w:numPr>
+                <w:ilvl w:val="0"/>
+                <w:numId w:val="1"/>
+              </w:numPr>
+            </w:pPr>
+            <w:r>
+              <w:t>Produkt nicht in der DB gefunden -&gt; löschen Rückgängig machen und eine Fehlermeldung ausgeben</w:t>
+            </w:r>
+          </w:p>
+        </w:tc>
+      </w:tr>
+    </w:tbl>
+    <w:p/>
+    <w:p>
+      <w:pPr>
+        <w:pStyle w:val="berschrift2"/>
+      </w:pPr>
+      <w:r>
+        <w:t>Funktion: Produkt anlegen</w:t>
+      </w:r>
+    </w:p>
+    <w:tbl>
+      <w:tblPr>
+        <w:tblStyle w:val="Tabellengitternetz"/>
+        <w:tblW w:w="0" w:type="auto"/>
+        <w:tblLook w:val="04A0"/>
+      </w:tblPr>
+      <w:tblGrid>
+        <w:gridCol w:w="3085"/>
+        <w:gridCol w:w="6127"/>
+      </w:tblGrid>
+      <w:tr>
+        <w:tc>
+          <w:tcPr>
+            <w:tcW w:w="3085" w:type="dxa"/>
+            <w:shd w:val="clear" w:color="auto" w:fill="548DD4" w:themeFill="text2" w:themeFillTint="99"/>
+          </w:tcPr>
+          <w:p>
+            <w:pPr>
+              <w:rPr>
+                <w:color w:val="FFFFFF" w:themeColor="background1"/>
+              </w:rPr>
+            </w:pPr>
+            <w:r>
+              <w:rPr>
+                <w:color w:val="FFFFFF" w:themeColor="background1"/>
+              </w:rPr>
+              <w:t>Funktionsbeschreibung</w:t>
+            </w:r>
+          </w:p>
+        </w:tc>
+        <w:tc>
+          <w:tcPr>
+            <w:tcW w:w="6127" w:type="dxa"/>
+          </w:tcPr>
+          <w:p>
+            <w:r>
+              <w:t xml:space="preserve">Der Nutzer kann ein neues Produkt in das System </w:t>
+            </w:r>
+            <w:proofErr w:type="spellStart"/>
+            <w:r>
+              <w:t>einpflegen</w:t>
+            </w:r>
+            <w:proofErr w:type="spellEnd"/>
+            <w:r>
+              <w:t>.</w:t>
+            </w:r>
+          </w:p>
+          <w:p>
+            <w:r>
+              <w:t>Hierzu werden je nach Produktart Schablonen zur Eingabe benutzt</w:t>
+            </w:r>
+            <w:r>
+              <w:t xml:space="preserve"> </w:t>
+            </w:r>
+          </w:p>
+        </w:tc>
+      </w:tr>
+      <w:tr>
+        <w:tc>
+          <w:tcPr>
+            <w:tcW w:w="3085" w:type="dxa"/>
+            <w:shd w:val="clear" w:color="auto" w:fill="548DD4" w:themeFill="text2" w:themeFillTint="99"/>
+          </w:tcPr>
+          <w:p>
+            <w:pPr>
+              <w:rPr>
+                <w:color w:val="FFFFFF" w:themeColor="background1"/>
+              </w:rPr>
+            </w:pPr>
+            <w:r>
+              <w:rPr>
+                <w:color w:val="FFFFFF" w:themeColor="background1"/>
+              </w:rPr>
+              <w:t>Input</w:t>
+            </w:r>
+          </w:p>
+        </w:tc>
+        <w:tc>
+          <w:tcPr>
+            <w:tcW w:w="6127" w:type="dxa"/>
+          </w:tcPr>
+          <w:p>
+            <w:pPr>
+              <w:pStyle w:val="Listenabsatz"/>
+              <w:numPr>
+                <w:ilvl w:val="0"/>
+                <w:numId w:val="1"/>
+              </w:numPr>
+            </w:pPr>
+            <w:r>
+              <w:t xml:space="preserve">Typ des Artikels (siehe erbende Klassen von </w:t>
+            </w:r>
+            <w:proofErr w:type="spellStart"/>
+            <w:r>
+              <w:t>IArtikel</w:t>
+            </w:r>
+            <w:proofErr w:type="spellEnd"/>
+            <w:r>
+              <w:t>)</w:t>
+            </w:r>
+          </w:p>
+          <w:p>
+            <w:pPr>
+              <w:pStyle w:val="Listenabsatz"/>
+              <w:numPr>
+                <w:ilvl w:val="0"/>
+                <w:numId w:val="1"/>
+              </w:numPr>
+            </w:pPr>
+            <w:r>
+              <w:t>Typzugehörige Daten (siehe Datenmodell)</w:t>
+            </w:r>
+          </w:p>
+        </w:tc>
+      </w:tr>
+      <w:tr>
+        <w:tc>
+          <w:tcPr>
+            <w:tcW w:w="3085" w:type="dxa"/>
+            <w:shd w:val="clear" w:color="auto" w:fill="548DD4" w:themeFill="text2" w:themeFillTint="99"/>
+          </w:tcPr>
+          <w:p>
+            <w:pPr>
+              <w:rPr>
+                <w:color w:val="FFFFFF" w:themeColor="background1"/>
+              </w:rPr>
+            </w:pPr>
+            <w:r>
+              <w:rPr>
+                <w:color w:val="FFFFFF" w:themeColor="background1"/>
+              </w:rPr>
+              <w:t>Output</w:t>
+            </w:r>
+          </w:p>
+        </w:tc>
+        <w:tc>
+          <w:tcPr>
+            <w:tcW w:w="6127" w:type="dxa"/>
+          </w:tcPr>
+          <w:p>
+            <w:pPr>
+              <w:pStyle w:val="Listenabsatz"/>
+              <w:numPr>
+                <w:ilvl w:val="0"/>
+                <w:numId w:val="1"/>
+              </w:numPr>
+            </w:pPr>
+            <w:r>
+              <w:t>Anzeige des angelegten Produktes</w:t>
+            </w:r>
+          </w:p>
+        </w:tc>
+      </w:tr>
+      <w:tr>
+        <w:tc>
+          <w:tcPr>
+            <w:tcW w:w="3085" w:type="dxa"/>
+            <w:shd w:val="clear" w:color="auto" w:fill="548DD4" w:themeFill="text2" w:themeFillTint="99"/>
+          </w:tcPr>
+          <w:p>
+            <w:pPr>
+              <w:rPr>
+                <w:color w:val="FFFFFF" w:themeColor="background1"/>
+              </w:rPr>
+            </w:pPr>
+            <w:r>
+              <w:rPr>
+                <w:color w:val="FFFFFF" w:themeColor="background1"/>
+              </w:rPr>
+              <w:t>Vorbereitungen</w:t>
+            </w:r>
+          </w:p>
+        </w:tc>
+        <w:tc>
+          <w:tcPr>
+            <w:tcW w:w="6127" w:type="dxa"/>
+          </w:tcPr>
+          <w:p>
+            <w:pPr>
+              <w:pStyle w:val="Listenabsatz"/>
+              <w:numPr>
+                <w:ilvl w:val="0"/>
+                <w:numId w:val="1"/>
+              </w:numPr>
+            </w:pPr>
+            <w:r>
+              <w:t>Nutzer ist angemeldet</w:t>
             </w:r>
           </w:p>
         </w:tc>
@@ -3776,7 +4154,7 @@
               </w:numPr>
             </w:pPr>
             <w:r>
-              <w:t>Kontrolle ob es Verknüpfungen zu Rechnungen gibt und Produkte (Produkt wird auch aus der DB gelöscht)</w:t>
+              <w:t>Produktname einzigartig</w:t>
             </w:r>
           </w:p>
         </w:tc>
@@ -3814,39 +4192,1101 @@
               </w:numPr>
             </w:pPr>
             <w:r>
-              <w:t>Angebot existiert nicht in der DB -&gt;</w:t>
+              <w:t>Produkt existiert bereits --&gt; Nutzer bekommt Hinweis, Neueingabe</w:t>
+            </w:r>
+          </w:p>
+        </w:tc>
+      </w:tr>
+    </w:tbl>
+    <w:p/>
+    <w:p>
+      <w:pPr>
+        <w:pStyle w:val="berschrift2"/>
+      </w:pPr>
+      <w:r>
+        <w:t>Funktion: Produkt bearbeiten</w:t>
+      </w:r>
+    </w:p>
+    <w:tbl>
+      <w:tblPr>
+        <w:tblStyle w:val="Tabellengitternetz"/>
+        <w:tblW w:w="0" w:type="auto"/>
+        <w:tblLook w:val="04A0"/>
+      </w:tblPr>
+      <w:tblGrid>
+        <w:gridCol w:w="3085"/>
+        <w:gridCol w:w="6127"/>
+      </w:tblGrid>
+      <w:tr>
+        <w:tc>
+          <w:tcPr>
+            <w:tcW w:w="3085" w:type="dxa"/>
+            <w:shd w:val="clear" w:color="auto" w:fill="548DD4" w:themeFill="text2" w:themeFillTint="99"/>
+          </w:tcPr>
+          <w:p>
+            <w:pPr>
+              <w:rPr>
+                <w:color w:val="FFFFFF" w:themeColor="background1"/>
+              </w:rPr>
+            </w:pPr>
+            <w:r>
+              <w:rPr>
+                <w:color w:val="FFFFFF" w:themeColor="background1"/>
+              </w:rPr>
+              <w:t>Funktionsbeschreibung</w:t>
+            </w:r>
+          </w:p>
+        </w:tc>
+        <w:tc>
+          <w:tcPr>
+            <w:tcW w:w="6127" w:type="dxa"/>
+          </w:tcPr>
+          <w:p>
+            <w:r>
+              <w:t>Nutzer kann ein bestehendes Produkt bearbeiten welches vorher ausgewählt werden muss</w:t>
+            </w:r>
+            <w:r>
+              <w:t xml:space="preserve"> </w:t>
+            </w:r>
+          </w:p>
+        </w:tc>
+      </w:tr>
+      <w:tr>
+        <w:tc>
+          <w:tcPr>
+            <w:tcW w:w="3085" w:type="dxa"/>
+            <w:shd w:val="clear" w:color="auto" w:fill="548DD4" w:themeFill="text2" w:themeFillTint="99"/>
+          </w:tcPr>
+          <w:p>
+            <w:pPr>
+              <w:rPr>
+                <w:color w:val="FFFFFF" w:themeColor="background1"/>
+              </w:rPr>
+            </w:pPr>
+            <w:r>
+              <w:rPr>
+                <w:color w:val="FFFFFF" w:themeColor="background1"/>
+              </w:rPr>
+              <w:t>Input</w:t>
+            </w:r>
+          </w:p>
+        </w:tc>
+        <w:tc>
+          <w:tcPr>
+            <w:tcW w:w="6127" w:type="dxa"/>
+          </w:tcPr>
+          <w:p>
+            <w:pPr>
+              <w:pStyle w:val="Listenabsatz"/>
+              <w:numPr>
+                <w:ilvl w:val="0"/>
+                <w:numId w:val="1"/>
+              </w:numPr>
+            </w:pPr>
+            <w:r>
+              <w:rPr>
+                <w:highlight w:val="yellow"/>
+              </w:rPr>
+              <w:t>Produktname oder ID</w:t>
+            </w:r>
+          </w:p>
+        </w:tc>
+      </w:tr>
+      <w:tr>
+        <w:tc>
+          <w:tcPr>
+            <w:tcW w:w="3085" w:type="dxa"/>
+            <w:shd w:val="clear" w:color="auto" w:fill="548DD4" w:themeFill="text2" w:themeFillTint="99"/>
+          </w:tcPr>
+          <w:p>
+            <w:pPr>
+              <w:rPr>
+                <w:color w:val="FFFFFF" w:themeColor="background1"/>
+              </w:rPr>
+            </w:pPr>
+            <w:r>
+              <w:rPr>
+                <w:color w:val="FFFFFF" w:themeColor="background1"/>
+              </w:rPr>
+              <w:t>Output</w:t>
+            </w:r>
+          </w:p>
+        </w:tc>
+        <w:tc>
+          <w:tcPr>
+            <w:tcW w:w="6127" w:type="dxa"/>
+          </w:tcPr>
+          <w:p>
+            <w:pPr>
+              <w:pStyle w:val="Listenabsatz"/>
+              <w:numPr>
+                <w:ilvl w:val="0"/>
+                <w:numId w:val="1"/>
+              </w:numPr>
+            </w:pPr>
+            <w:r>
+              <w:t>Produktdaten des einge</w:t>
+            </w:r>
+            <w:r>
+              <w:t>ge</w:t>
+            </w:r>
+            <w:r>
+              <w:t>benen Produkts</w:t>
+            </w:r>
+          </w:p>
+        </w:tc>
+      </w:tr>
+      <w:tr>
+        <w:tc>
+          <w:tcPr>
+            <w:tcW w:w="3085" w:type="dxa"/>
+            <w:shd w:val="clear" w:color="auto" w:fill="548DD4" w:themeFill="text2" w:themeFillTint="99"/>
+          </w:tcPr>
+          <w:p>
+            <w:pPr>
+              <w:rPr>
+                <w:color w:val="FFFFFF" w:themeColor="background1"/>
+              </w:rPr>
+            </w:pPr>
+            <w:r>
+              <w:rPr>
+                <w:color w:val="FFFFFF" w:themeColor="background1"/>
+              </w:rPr>
+              <w:t>Vorbereitungen</w:t>
+            </w:r>
+          </w:p>
+        </w:tc>
+        <w:tc>
+          <w:tcPr>
+            <w:tcW w:w="6127" w:type="dxa"/>
+          </w:tcPr>
+          <w:p>
+            <w:pPr>
+              <w:pStyle w:val="Listenabsatz"/>
+              <w:numPr>
+                <w:ilvl w:val="0"/>
+                <w:numId w:val="1"/>
+              </w:numPr>
+            </w:pPr>
+            <w:r>
+              <w:t>Nutzer ist angemeldet</w:t>
+            </w:r>
+          </w:p>
+          <w:p>
+            <w:pPr>
+              <w:pStyle w:val="Listenabsatz"/>
+              <w:numPr>
+                <w:ilvl w:val="0"/>
+                <w:numId w:val="1"/>
+              </w:numPr>
+            </w:pPr>
+            <w:r>
+              <w:t>Produkt existiert</w:t>
+            </w:r>
+          </w:p>
+        </w:tc>
+      </w:tr>
+      <w:tr>
+        <w:tc>
+          <w:tcPr>
+            <w:tcW w:w="3085" w:type="dxa"/>
+            <w:shd w:val="clear" w:color="auto" w:fill="548DD4" w:themeFill="text2" w:themeFillTint="99"/>
+          </w:tcPr>
+          <w:p>
+            <w:pPr>
+              <w:rPr>
+                <w:color w:val="FFFFFF" w:themeColor="background1"/>
+              </w:rPr>
+            </w:pPr>
+            <w:r>
+              <w:rPr>
+                <w:color w:val="FFFFFF" w:themeColor="background1"/>
+              </w:rPr>
+              <w:t>Nachbedingungen</w:t>
+            </w:r>
+          </w:p>
+        </w:tc>
+        <w:tc>
+          <w:tcPr>
+            <w:tcW w:w="6127" w:type="dxa"/>
+          </w:tcPr>
+          <w:p>
+            <w:pPr>
+              <w:pStyle w:val="Listenabsatz"/>
+              <w:numPr>
+                <w:ilvl w:val="0"/>
+                <w:numId w:val="1"/>
+              </w:numPr>
+            </w:pPr>
+            <w:r>
+              <w:t>Überprüfung ob geänderte Produktdaten gültig</w:t>
+            </w:r>
+          </w:p>
+        </w:tc>
+      </w:tr>
+      <w:tr>
+        <w:tc>
+          <w:tcPr>
+            <w:tcW w:w="3085" w:type="dxa"/>
+            <w:shd w:val="clear" w:color="auto" w:fill="548DD4" w:themeFill="text2" w:themeFillTint="99"/>
+          </w:tcPr>
+          <w:p>
+            <w:pPr>
+              <w:rPr>
+                <w:color w:val="FFFFFF" w:themeColor="background1"/>
+              </w:rPr>
+            </w:pPr>
+            <w:r>
+              <w:rPr>
+                <w:color w:val="FFFFFF" w:themeColor="background1"/>
+              </w:rPr>
+              <w:t>Fehlerfälle</w:t>
+            </w:r>
+          </w:p>
+        </w:tc>
+        <w:tc>
+          <w:tcPr>
+            <w:tcW w:w="6127" w:type="dxa"/>
+          </w:tcPr>
+          <w:p>
+            <w:pPr>
+              <w:pStyle w:val="Listenabsatz"/>
+              <w:numPr>
+                <w:ilvl w:val="0"/>
+                <w:numId w:val="1"/>
+              </w:numPr>
+            </w:pPr>
+            <w:r>
+              <w:t>Produktname/ID nicht vorhanden --&gt; Hinweis, Neueingabe</w:t>
+            </w:r>
+          </w:p>
+          <w:p>
+            <w:pPr>
+              <w:pStyle w:val="Listenabsatz"/>
+              <w:numPr>
+                <w:ilvl w:val="0"/>
+                <w:numId w:val="1"/>
+              </w:numPr>
+            </w:pPr>
+            <w:r>
+              <w:t>Produktdaten nicht gültig --&gt; Hinweis, Daten betreffende Neueingabe</w:t>
+            </w:r>
+          </w:p>
+        </w:tc>
+      </w:tr>
+    </w:tbl>
+    <w:p/>
+    <w:p>
+      <w:pPr>
+        <w:pStyle w:val="berschrift2"/>
+      </w:pPr>
+      <w:r>
+        <w:t>Funktion: Produkt löschen</w:t>
+      </w:r>
+    </w:p>
+    <w:tbl>
+      <w:tblPr>
+        <w:tblStyle w:val="Tabellengitternetz"/>
+        <w:tblW w:w="0" w:type="auto"/>
+        <w:tblLook w:val="04A0"/>
+      </w:tblPr>
+      <w:tblGrid>
+        <w:gridCol w:w="3085"/>
+        <w:gridCol w:w="6127"/>
+      </w:tblGrid>
+      <w:tr>
+        <w:tc>
+          <w:tcPr>
+            <w:tcW w:w="3085" w:type="dxa"/>
+            <w:shd w:val="clear" w:color="auto" w:fill="548DD4" w:themeFill="text2" w:themeFillTint="99"/>
+          </w:tcPr>
+          <w:p>
+            <w:pPr>
+              <w:rPr>
+                <w:color w:val="FFFFFF" w:themeColor="background1"/>
+              </w:rPr>
+            </w:pPr>
+            <w:r>
+              <w:rPr>
+                <w:color w:val="FFFFFF" w:themeColor="background1"/>
+              </w:rPr>
+              <w:t>Funktionsbeschreibung</w:t>
+            </w:r>
+          </w:p>
+        </w:tc>
+        <w:tc>
+          <w:tcPr>
+            <w:tcW w:w="6127" w:type="dxa"/>
+          </w:tcPr>
+          <w:p>
+            <w:r>
+              <w:t>Nutzer kann ein bestehendes Produkt löschen</w:t>
+            </w:r>
+            <w:r>
+              <w:t xml:space="preserve"> </w:t>
+            </w:r>
+          </w:p>
+        </w:tc>
+      </w:tr>
+      <w:tr>
+        <w:tc>
+          <w:tcPr>
+            <w:tcW w:w="3085" w:type="dxa"/>
+            <w:shd w:val="clear" w:color="auto" w:fill="548DD4" w:themeFill="text2" w:themeFillTint="99"/>
+          </w:tcPr>
+          <w:p>
+            <w:pPr>
+              <w:rPr>
+                <w:color w:val="FFFFFF" w:themeColor="background1"/>
+              </w:rPr>
+            </w:pPr>
+            <w:r>
+              <w:rPr>
+                <w:color w:val="FFFFFF" w:themeColor="background1"/>
+              </w:rPr>
+              <w:t>Input</w:t>
+            </w:r>
+          </w:p>
+        </w:tc>
+        <w:tc>
+          <w:tcPr>
+            <w:tcW w:w="6127" w:type="dxa"/>
+          </w:tcPr>
+          <w:p>
+            <w:pPr>
+              <w:pStyle w:val="Listenabsatz"/>
+              <w:numPr>
+                <w:ilvl w:val="0"/>
+                <w:numId w:val="1"/>
+              </w:numPr>
+            </w:pPr>
+            <w:r>
+              <w:t>Produktname oder ID</w:t>
+            </w:r>
+          </w:p>
+        </w:tc>
+      </w:tr>
+      <w:tr>
+        <w:tc>
+          <w:tcPr>
+            <w:tcW w:w="3085" w:type="dxa"/>
+            <w:shd w:val="clear" w:color="auto" w:fill="548DD4" w:themeFill="text2" w:themeFillTint="99"/>
+          </w:tcPr>
+          <w:p>
+            <w:pPr>
+              <w:rPr>
+                <w:color w:val="FFFFFF" w:themeColor="background1"/>
+              </w:rPr>
+            </w:pPr>
+            <w:r>
+              <w:rPr>
+                <w:color w:val="FFFFFF" w:themeColor="background1"/>
+              </w:rPr>
+              <w:lastRenderedPageBreak/>
+              <w:t>Output</w:t>
+            </w:r>
+          </w:p>
+        </w:tc>
+        <w:tc>
+          <w:tcPr>
+            <w:tcW w:w="6127" w:type="dxa"/>
+          </w:tcPr>
+          <w:p>
+            <w:pPr>
+              <w:pStyle w:val="Listenabsatz"/>
+              <w:numPr>
+                <w:ilvl w:val="0"/>
+                <w:numId w:val="1"/>
+              </w:numPr>
+            </w:pPr>
+          </w:p>
+        </w:tc>
+      </w:tr>
+      <w:tr>
+        <w:tc>
+          <w:tcPr>
+            <w:tcW w:w="3085" w:type="dxa"/>
+            <w:shd w:val="clear" w:color="auto" w:fill="548DD4" w:themeFill="text2" w:themeFillTint="99"/>
+          </w:tcPr>
+          <w:p>
+            <w:pPr>
+              <w:rPr>
+                <w:color w:val="FFFFFF" w:themeColor="background1"/>
+              </w:rPr>
+            </w:pPr>
+            <w:r>
+              <w:rPr>
+                <w:color w:val="FFFFFF" w:themeColor="background1"/>
+              </w:rPr>
+              <w:t>Vorbereitungen</w:t>
+            </w:r>
+          </w:p>
+        </w:tc>
+        <w:tc>
+          <w:tcPr>
+            <w:tcW w:w="6127" w:type="dxa"/>
+          </w:tcPr>
+          <w:p>
+            <w:pPr>
+              <w:pStyle w:val="Listenabsatz"/>
+              <w:numPr>
+                <w:ilvl w:val="0"/>
+                <w:numId w:val="1"/>
+              </w:numPr>
+            </w:pPr>
+            <w:r>
+              <w:t>Nutzer ist angemeldet</w:t>
+            </w:r>
+          </w:p>
+          <w:p>
+            <w:pPr>
+              <w:pStyle w:val="Listenabsatz"/>
+              <w:numPr>
+                <w:ilvl w:val="0"/>
+                <w:numId w:val="1"/>
+              </w:numPr>
+            </w:pPr>
+            <w:r>
+              <w:t>Produkt existiert</w:t>
+            </w:r>
+          </w:p>
+        </w:tc>
+      </w:tr>
+      <w:tr>
+        <w:tc>
+          <w:tcPr>
+            <w:tcW w:w="3085" w:type="dxa"/>
+            <w:shd w:val="clear" w:color="auto" w:fill="548DD4" w:themeFill="text2" w:themeFillTint="99"/>
+          </w:tcPr>
+          <w:p>
+            <w:pPr>
+              <w:rPr>
+                <w:color w:val="FFFFFF" w:themeColor="background1"/>
+              </w:rPr>
+            </w:pPr>
+            <w:r>
+              <w:rPr>
+                <w:color w:val="FFFFFF" w:themeColor="background1"/>
+              </w:rPr>
+              <w:t>Nachbedingungen</w:t>
+            </w:r>
+          </w:p>
+        </w:tc>
+        <w:tc>
+          <w:tcPr>
+            <w:tcW w:w="6127" w:type="dxa"/>
+          </w:tcPr>
+          <w:p>
+            <w:pPr>
+              <w:pStyle w:val="Listenabsatz"/>
+              <w:numPr>
+                <w:ilvl w:val="0"/>
+                <w:numId w:val="1"/>
+              </w:numPr>
+            </w:pPr>
+            <w:r>
+              <w:t>Überprüfen, ob Produkt existiert</w:t>
+            </w:r>
+          </w:p>
+        </w:tc>
+      </w:tr>
+      <w:tr>
+        <w:tc>
+          <w:tcPr>
+            <w:tcW w:w="3085" w:type="dxa"/>
+            <w:shd w:val="clear" w:color="auto" w:fill="548DD4" w:themeFill="text2" w:themeFillTint="99"/>
+          </w:tcPr>
+          <w:p>
+            <w:pPr>
+              <w:rPr>
+                <w:color w:val="FFFFFF" w:themeColor="background1"/>
+              </w:rPr>
+            </w:pPr>
+            <w:r>
+              <w:rPr>
+                <w:color w:val="FFFFFF" w:themeColor="background1"/>
+              </w:rPr>
+              <w:t>Fehlerfälle</w:t>
+            </w:r>
+          </w:p>
+        </w:tc>
+        <w:tc>
+          <w:tcPr>
+            <w:tcW w:w="6127" w:type="dxa"/>
+          </w:tcPr>
+          <w:p>
+            <w:pPr>
+              <w:pStyle w:val="Listenabsatz"/>
+              <w:numPr>
+                <w:ilvl w:val="0"/>
+                <w:numId w:val="1"/>
+              </w:numPr>
+            </w:pPr>
+            <w:r>
+              <w:t>Produkt existiert nicht --&gt; Hinweis, Neueingabe</w:t>
+            </w:r>
+          </w:p>
+        </w:tc>
+      </w:tr>
+    </w:tbl>
+    <w:p/>
+    <w:p>
+      <w:pPr>
+        <w:pStyle w:val="berschrift2"/>
+      </w:pPr>
+      <w:r>
+        <w:t>Funktion: Produktsuche</w:t>
+      </w:r>
+    </w:p>
+    <w:tbl>
+      <w:tblPr>
+        <w:tblStyle w:val="Tabellengitternetz"/>
+        <w:tblW w:w="0" w:type="auto"/>
+        <w:tblLook w:val="04A0"/>
+      </w:tblPr>
+      <w:tblGrid>
+        <w:gridCol w:w="3085"/>
+        <w:gridCol w:w="6127"/>
+      </w:tblGrid>
+      <w:tr>
+        <w:tc>
+          <w:tcPr>
+            <w:tcW w:w="3085" w:type="dxa"/>
+            <w:shd w:val="clear" w:color="auto" w:fill="548DD4" w:themeFill="text2" w:themeFillTint="99"/>
+          </w:tcPr>
+          <w:p>
+            <w:pPr>
+              <w:rPr>
+                <w:color w:val="FFFFFF" w:themeColor="background1"/>
+              </w:rPr>
+            </w:pPr>
+            <w:r>
+              <w:rPr>
+                <w:color w:val="FFFFFF" w:themeColor="background1"/>
+              </w:rPr>
+              <w:t>Funktionsbeschreibung</w:t>
+            </w:r>
+          </w:p>
+        </w:tc>
+        <w:tc>
+          <w:tcPr>
+            <w:tcW w:w="6127" w:type="dxa"/>
+          </w:tcPr>
+          <w:p>
+            <w:r>
+              <w:t>Nutze</w:t>
+            </w:r>
+            <w:r>
+              <w:t>r kann ein bestehendes Produkt suchen und sich die Daten anzeigen lassen.</w:t>
+            </w:r>
+            <w:r>
+              <w:t xml:space="preserve"> </w:t>
+            </w:r>
+          </w:p>
+        </w:tc>
+      </w:tr>
+      <w:tr>
+        <w:tc>
+          <w:tcPr>
+            <w:tcW w:w="3085" w:type="dxa"/>
+            <w:shd w:val="clear" w:color="auto" w:fill="548DD4" w:themeFill="text2" w:themeFillTint="99"/>
+          </w:tcPr>
+          <w:p>
+            <w:pPr>
+              <w:rPr>
+                <w:color w:val="FFFFFF" w:themeColor="background1"/>
+              </w:rPr>
+            </w:pPr>
+            <w:r>
+              <w:rPr>
+                <w:color w:val="FFFFFF" w:themeColor="background1"/>
+              </w:rPr>
+              <w:t>Input</w:t>
+            </w:r>
+          </w:p>
+        </w:tc>
+        <w:tc>
+          <w:tcPr>
+            <w:tcW w:w="6127" w:type="dxa"/>
+          </w:tcPr>
+          <w:p>
+            <w:pPr>
+              <w:pStyle w:val="Listenabsatz"/>
+              <w:numPr>
+                <w:ilvl w:val="0"/>
+                <w:numId w:val="1"/>
+              </w:numPr>
+            </w:pPr>
+            <w:r>
+              <w:t>Produktname oder ID</w:t>
+            </w:r>
+            <w:r>
+              <w:t xml:space="preserve"> oder ISBN/EAN</w:t>
+            </w:r>
+          </w:p>
+        </w:tc>
+      </w:tr>
+      <w:tr>
+        <w:tc>
+          <w:tcPr>
+            <w:tcW w:w="3085" w:type="dxa"/>
+            <w:shd w:val="clear" w:color="auto" w:fill="548DD4" w:themeFill="text2" w:themeFillTint="99"/>
+          </w:tcPr>
+          <w:p>
+            <w:pPr>
+              <w:rPr>
+                <w:color w:val="FFFFFF" w:themeColor="background1"/>
+              </w:rPr>
+            </w:pPr>
+            <w:r>
+              <w:rPr>
+                <w:color w:val="FFFFFF" w:themeColor="background1"/>
+              </w:rPr>
+              <w:t>Output</w:t>
+            </w:r>
+          </w:p>
+        </w:tc>
+        <w:tc>
+          <w:tcPr>
+            <w:tcW w:w="6127" w:type="dxa"/>
+          </w:tcPr>
+          <w:p>
+            <w:pPr>
+              <w:pStyle w:val="Listenabsatz"/>
+              <w:numPr>
+                <w:ilvl w:val="0"/>
+                <w:numId w:val="1"/>
+              </w:numPr>
+            </w:pPr>
+            <w:r>
+              <w:t>Produktdaten des Produkts, auf das die eingegebenen Daten zutreffen</w:t>
+            </w:r>
+          </w:p>
+        </w:tc>
+      </w:tr>
+      <w:tr>
+        <w:tc>
+          <w:tcPr>
+            <w:tcW w:w="3085" w:type="dxa"/>
+            <w:shd w:val="clear" w:color="auto" w:fill="548DD4" w:themeFill="text2" w:themeFillTint="99"/>
+          </w:tcPr>
+          <w:p>
+            <w:pPr>
+              <w:rPr>
+                <w:color w:val="FFFFFF" w:themeColor="background1"/>
+              </w:rPr>
+            </w:pPr>
+            <w:r>
+              <w:rPr>
+                <w:color w:val="FFFFFF" w:themeColor="background1"/>
+              </w:rPr>
+              <w:t>Vorbereitungen</w:t>
+            </w:r>
+          </w:p>
+        </w:tc>
+        <w:tc>
+          <w:tcPr>
+            <w:tcW w:w="6127" w:type="dxa"/>
+          </w:tcPr>
+          <w:p>
+            <w:pPr>
+              <w:pStyle w:val="Listenabsatz"/>
+              <w:numPr>
+                <w:ilvl w:val="0"/>
+                <w:numId w:val="1"/>
+              </w:numPr>
+            </w:pPr>
+            <w:r>
+              <w:t>Nutzer ist angemeldet</w:t>
+            </w:r>
+          </w:p>
+          <w:p>
+            <w:pPr>
+              <w:pStyle w:val="Listenabsatz"/>
+              <w:numPr>
+                <w:ilvl w:val="0"/>
+                <w:numId w:val="1"/>
+              </w:numPr>
+            </w:pPr>
+            <w:r>
+              <w:t>Produkt existiert</w:t>
+            </w:r>
+          </w:p>
+        </w:tc>
+      </w:tr>
+      <w:tr>
+        <w:tc>
+          <w:tcPr>
+            <w:tcW w:w="3085" w:type="dxa"/>
+            <w:shd w:val="clear" w:color="auto" w:fill="548DD4" w:themeFill="text2" w:themeFillTint="99"/>
+          </w:tcPr>
+          <w:p>
+            <w:pPr>
+              <w:rPr>
+                <w:color w:val="FFFFFF" w:themeColor="background1"/>
+              </w:rPr>
+            </w:pPr>
+            <w:r>
+              <w:rPr>
+                <w:color w:val="FFFFFF" w:themeColor="background1"/>
+              </w:rPr>
+              <w:t>Nachbedingungen</w:t>
+            </w:r>
+          </w:p>
+        </w:tc>
+        <w:tc>
+          <w:tcPr>
+            <w:tcW w:w="6127" w:type="dxa"/>
+          </w:tcPr>
+          <w:p>
+            <w:pPr>
+              <w:pStyle w:val="Listenabsatz"/>
+              <w:numPr>
+                <w:ilvl w:val="0"/>
+                <w:numId w:val="1"/>
+              </w:numPr>
+            </w:pPr>
+            <w:r>
+              <w:t>Überprüfen, ob Produkt existiert</w:t>
+            </w:r>
+          </w:p>
+        </w:tc>
+      </w:tr>
+      <w:tr>
+        <w:tc>
+          <w:tcPr>
+            <w:tcW w:w="3085" w:type="dxa"/>
+            <w:shd w:val="clear" w:color="auto" w:fill="548DD4" w:themeFill="text2" w:themeFillTint="99"/>
+          </w:tcPr>
+          <w:p>
+            <w:pPr>
+              <w:rPr>
+                <w:color w:val="FFFFFF" w:themeColor="background1"/>
+              </w:rPr>
+            </w:pPr>
+            <w:r>
+              <w:rPr>
+                <w:color w:val="FFFFFF" w:themeColor="background1"/>
+              </w:rPr>
+              <w:t>Fehlerfälle</w:t>
+            </w:r>
+          </w:p>
+        </w:tc>
+        <w:tc>
+          <w:tcPr>
+            <w:tcW w:w="6127" w:type="dxa"/>
+          </w:tcPr>
+          <w:p>
+            <w:pPr>
+              <w:pStyle w:val="Listenabsatz"/>
+              <w:numPr>
+                <w:ilvl w:val="0"/>
+                <w:numId w:val="1"/>
+              </w:numPr>
+            </w:pPr>
+            <w:r>
+              <w:t>Produkt existiert nicht --&gt; Hinweis, Neueingabe</w:t>
+            </w:r>
+          </w:p>
+        </w:tc>
+      </w:tr>
+    </w:tbl>
+    <w:p/>
+    <w:p>
+      <w:pPr>
+        <w:pStyle w:val="berschrift2"/>
+      </w:pPr>
+      <w:r>
+        <w:t>Funktion: Rechnung suchen</w:t>
+      </w:r>
+    </w:p>
+    <w:tbl>
+      <w:tblPr>
+        <w:tblStyle w:val="Tabellengitternetz"/>
+        <w:tblW w:w="0" w:type="auto"/>
+        <w:tblLook w:val="04A0"/>
+      </w:tblPr>
+      <w:tblGrid>
+        <w:gridCol w:w="3085"/>
+        <w:gridCol w:w="6127"/>
+      </w:tblGrid>
+      <w:tr>
+        <w:tc>
+          <w:tcPr>
+            <w:tcW w:w="3085" w:type="dxa"/>
+            <w:shd w:val="clear" w:color="auto" w:fill="548DD4" w:themeFill="text2" w:themeFillTint="99"/>
+          </w:tcPr>
+          <w:p>
+            <w:pPr>
+              <w:rPr>
+                <w:color w:val="FFFFFF" w:themeColor="background1"/>
+              </w:rPr>
+            </w:pPr>
+            <w:r>
+              <w:rPr>
+                <w:color w:val="FFFFFF" w:themeColor="background1"/>
+              </w:rPr>
+              <w:t>Funktionsbeschreibung</w:t>
+            </w:r>
+          </w:p>
+        </w:tc>
+        <w:tc>
+          <w:tcPr>
+            <w:tcW w:w="6127" w:type="dxa"/>
+          </w:tcPr>
+          <w:p>
+            <w:r>
+              <w:t>Nutzer kann ein</w:t>
+            </w:r>
+            <w:r>
+              <w:t>e</w:t>
+            </w:r>
+            <w:r>
+              <w:t xml:space="preserve"> bestehendes </w:t>
+            </w:r>
+            <w:r>
+              <w:t>Rechnung</w:t>
+            </w:r>
+            <w:r>
+              <w:t xml:space="preserve"> suchen und sich die Daten anzeigen lassen. </w:t>
+            </w:r>
+          </w:p>
+        </w:tc>
+      </w:tr>
+      <w:tr>
+        <w:tc>
+          <w:tcPr>
+            <w:tcW w:w="3085" w:type="dxa"/>
+            <w:shd w:val="clear" w:color="auto" w:fill="548DD4" w:themeFill="text2" w:themeFillTint="99"/>
+          </w:tcPr>
+          <w:p>
+            <w:pPr>
+              <w:rPr>
+                <w:color w:val="FFFFFF" w:themeColor="background1"/>
+              </w:rPr>
+            </w:pPr>
+            <w:r>
+              <w:rPr>
+                <w:color w:val="FFFFFF" w:themeColor="background1"/>
+              </w:rPr>
+              <w:t>Input</w:t>
+            </w:r>
+          </w:p>
+        </w:tc>
+        <w:tc>
+          <w:tcPr>
+            <w:tcW w:w="6127" w:type="dxa"/>
+          </w:tcPr>
+          <w:p>
+            <w:pPr>
+              <w:pStyle w:val="Listenabsatz"/>
+              <w:numPr>
+                <w:ilvl w:val="0"/>
+                <w:numId w:val="1"/>
+              </w:numPr>
+            </w:pPr>
+            <w:r>
+              <w:t xml:space="preserve">ID und/oder </w:t>
             </w:r>
             <w:proofErr w:type="spellStart"/>
             <w:r>
-              <w:t>Fehlermedlung</w:t>
+              <w:t>isShipped</w:t>
             </w:r>
             <w:proofErr w:type="spellEnd"/>
             <w:r>
-              <w:t xml:space="preserve"> Löschen ist in diesem Fall nicht möglich </w:t>
-            </w:r>
-          </w:p>
-          <w:p>
-            <w:pPr>
-              <w:pStyle w:val="Listenabsatz"/>
-              <w:numPr>
-                <w:ilvl w:val="0"/>
-                <w:numId w:val="1"/>
-              </w:numPr>
-            </w:pPr>
-            <w:r>
-              <w:t>Angebot ist gekoppelt an eine Rechnung -&gt; das Angebot kann in diesem Fall nicht gelöscht werden da erst die Rechnung aus dem System genommen werden muss</w:t>
-            </w:r>
-          </w:p>
-          <w:p>
-            <w:pPr>
-              <w:pStyle w:val="Listenabsatz"/>
-              <w:numPr>
-                <w:ilvl w:val="0"/>
-                <w:numId w:val="1"/>
-              </w:numPr>
-            </w:pPr>
-            <w:r>
-              <w:t>Produkt nicht in der DB gefunden -&gt; löschen Rückgängig machen und eine Fehlermeldung ausgeben</w:t>
+              <w:t xml:space="preserve"> und/oder </w:t>
+            </w:r>
+            <w:proofErr w:type="spellStart"/>
+            <w:r>
+              <w:t>isPaid</w:t>
+            </w:r>
+            <w:proofErr w:type="spellEnd"/>
+            <w:r>
+              <w:t xml:space="preserve"> und/oder </w:t>
+            </w:r>
+            <w:proofErr w:type="spellStart"/>
+            <w:r>
+              <w:t>date</w:t>
+            </w:r>
+            <w:proofErr w:type="spellEnd"/>
+            <w:r>
+              <w:t xml:space="preserve"> </w:t>
+            </w:r>
+          </w:p>
+        </w:tc>
+      </w:tr>
+      <w:tr>
+        <w:tc>
+          <w:tcPr>
+            <w:tcW w:w="3085" w:type="dxa"/>
+            <w:shd w:val="clear" w:color="auto" w:fill="548DD4" w:themeFill="text2" w:themeFillTint="99"/>
+          </w:tcPr>
+          <w:p>
+            <w:pPr>
+              <w:rPr>
+                <w:color w:val="FFFFFF" w:themeColor="background1"/>
+              </w:rPr>
+            </w:pPr>
+            <w:r>
+              <w:rPr>
+                <w:color w:val="FFFFFF" w:themeColor="background1"/>
+              </w:rPr>
+              <w:t>Output</w:t>
+            </w:r>
+          </w:p>
+        </w:tc>
+        <w:tc>
+          <w:tcPr>
+            <w:tcW w:w="6127" w:type="dxa"/>
+          </w:tcPr>
+          <w:p>
+            <w:pPr>
+              <w:pStyle w:val="Listenabsatz"/>
+              <w:numPr>
+                <w:ilvl w:val="0"/>
+                <w:numId w:val="1"/>
+              </w:numPr>
+            </w:pPr>
+            <w:r>
+              <w:t>Rechnung</w:t>
+            </w:r>
+            <w:r>
+              <w:t xml:space="preserve"> auf die </w:t>
+            </w:r>
+            <w:r>
+              <w:t xml:space="preserve">die </w:t>
+            </w:r>
+            <w:r>
+              <w:t>eingegebenen Daten zutr</w:t>
+            </w:r>
+            <w:r>
+              <w:t>ifft</w:t>
+            </w:r>
+          </w:p>
+        </w:tc>
+      </w:tr>
+      <w:tr>
+        <w:tc>
+          <w:tcPr>
+            <w:tcW w:w="3085" w:type="dxa"/>
+            <w:shd w:val="clear" w:color="auto" w:fill="548DD4" w:themeFill="text2" w:themeFillTint="99"/>
+          </w:tcPr>
+          <w:p>
+            <w:pPr>
+              <w:rPr>
+                <w:color w:val="FFFFFF" w:themeColor="background1"/>
+              </w:rPr>
+            </w:pPr>
+            <w:r>
+              <w:rPr>
+                <w:color w:val="FFFFFF" w:themeColor="background1"/>
+              </w:rPr>
+              <w:t>Vorbereitungen</w:t>
+            </w:r>
+          </w:p>
+        </w:tc>
+        <w:tc>
+          <w:tcPr>
+            <w:tcW w:w="6127" w:type="dxa"/>
+          </w:tcPr>
+          <w:p>
+            <w:pPr>
+              <w:pStyle w:val="Listenabsatz"/>
+              <w:numPr>
+                <w:ilvl w:val="0"/>
+                <w:numId w:val="1"/>
+              </w:numPr>
+            </w:pPr>
+            <w:r>
+              <w:t>Nutzer ist angemeldet</w:t>
+            </w:r>
+          </w:p>
+          <w:p>
+            <w:pPr>
+              <w:pStyle w:val="Listenabsatz"/>
+              <w:numPr>
+                <w:ilvl w:val="0"/>
+                <w:numId w:val="1"/>
+              </w:numPr>
+            </w:pPr>
+            <w:r>
+              <w:t>Rechnung wurde erstellt</w:t>
+            </w:r>
+          </w:p>
+        </w:tc>
+      </w:tr>
+      <w:tr>
+        <w:tc>
+          <w:tcPr>
+            <w:tcW w:w="3085" w:type="dxa"/>
+            <w:shd w:val="clear" w:color="auto" w:fill="548DD4" w:themeFill="text2" w:themeFillTint="99"/>
+          </w:tcPr>
+          <w:p>
+            <w:pPr>
+              <w:rPr>
+                <w:color w:val="FFFFFF" w:themeColor="background1"/>
+              </w:rPr>
+            </w:pPr>
+            <w:r>
+              <w:rPr>
+                <w:color w:val="FFFFFF" w:themeColor="background1"/>
+              </w:rPr>
+              <w:t>Nachbedingungen</w:t>
+            </w:r>
+          </w:p>
+        </w:tc>
+        <w:tc>
+          <w:tcPr>
+            <w:tcW w:w="6127" w:type="dxa"/>
+          </w:tcPr>
+          <w:p>
+            <w:pPr>
+              <w:pStyle w:val="Listenabsatz"/>
+              <w:numPr>
+                <w:ilvl w:val="0"/>
+                <w:numId w:val="1"/>
+              </w:numPr>
+            </w:pPr>
+          </w:p>
+        </w:tc>
+      </w:tr>
+      <w:tr>
+        <w:tc>
+          <w:tcPr>
+            <w:tcW w:w="3085" w:type="dxa"/>
+            <w:shd w:val="clear" w:color="auto" w:fill="548DD4" w:themeFill="text2" w:themeFillTint="99"/>
+          </w:tcPr>
+          <w:p>
+            <w:pPr>
+              <w:rPr>
+                <w:color w:val="FFFFFF" w:themeColor="background1"/>
+              </w:rPr>
+            </w:pPr>
+            <w:r>
+              <w:rPr>
+                <w:color w:val="FFFFFF" w:themeColor="background1"/>
+              </w:rPr>
+              <w:t>Fehlerfälle</w:t>
+            </w:r>
+          </w:p>
+        </w:tc>
+        <w:tc>
+          <w:tcPr>
+            <w:tcW w:w="6127" w:type="dxa"/>
+          </w:tcPr>
+          <w:p>
+            <w:pPr>
+              <w:pStyle w:val="Listenabsatz"/>
+              <w:numPr>
+                <w:ilvl w:val="0"/>
+                <w:numId w:val="1"/>
+              </w:numPr>
+            </w:pPr>
+            <w:r>
+              <w:t xml:space="preserve">Rechnung wurde nicht gefunden </w:t>
+            </w:r>
+            <w:r>
+              <w:t>--&gt; Hinweis, Neueingabe</w:t>
             </w:r>
           </w:p>
         </w:tc>
@@ -3864,7 +5304,7 @@
 </file>
 
 <file path=word/numbering.xml><?xml version="1.0" encoding="utf-8"?>
-<w:numbering xmlns:wpc="http://schemas.microsoft.com/office/word/2010/wordprocessingCanvas" xmlns:mc="http://schemas.openxmlformats.org/markup-compatibility/2006" xmlns:o="urn:schemas-microsoft-com:office:office" xmlns:r="http://schemas.openxmlformats.org/officeDocument/2006/relationships" xmlns:m="http://schemas.openxmlformats.org/officeDocument/2006/math" xmlns:v="urn:schemas-microsoft-com:vml" xmlns:wp14="http://schemas.microsoft.com/office/word/2010/wordprocessingDrawing" xmlns:wp="http://schemas.openxmlformats.org/drawingml/2006/wordprocessingDrawing" xmlns:w10="urn:schemas-microsoft-com:office:word" xmlns:w="http://schemas.openxmlformats.org/wordprocessingml/2006/main" xmlns:w14="http://schemas.microsoft.com/office/word/2010/wordml" xmlns:wpg="http://schemas.microsoft.com/office/word/2010/wordprocessingGroup" xmlns:wpi="http://schemas.microsoft.com/office/word/2010/wordprocessingInk" xmlns:wne="http://schemas.microsoft.com/office/word/2006/wordml" xmlns:wps="http://schemas.microsoft.com/office/word/2010/wordprocessingShape" mc:Ignorable="w14 wp14">
+<w:numbering xmlns:ve="http://schemas.openxmlformats.org/markup-compatibility/2006" xmlns:o="urn:schemas-microsoft-com:office:office" xmlns:r="http://schemas.openxmlformats.org/officeDocument/2006/relationships" xmlns:m="http://schemas.openxmlformats.org/officeDocument/2006/math" xmlns:v="urn:schemas-microsoft-com:vml" xmlns:wp="http://schemas.openxmlformats.org/drawingml/2006/wordprocessingDrawing" xmlns:w10="urn:schemas-microsoft-com:office:word" xmlns:w="http://schemas.openxmlformats.org/wordprocessingml/2006/main" xmlns:wne="http://schemas.microsoft.com/office/word/2006/wordml">
   <w:abstractNum w:abstractNumId="0">
     <w:nsid w:val="66AD390F"/>
     <w:multiLevelType w:val="hybridMultilevel"/>
@@ -3984,7 +5424,7 @@
 </file>
 
 <file path=word/styles.xml><?xml version="1.0" encoding="utf-8"?>
-<w:styles xmlns:mc="http://schemas.openxmlformats.org/markup-compatibility/2006" xmlns:r="http://schemas.openxmlformats.org/officeDocument/2006/relationships" xmlns:w="http://schemas.openxmlformats.org/wordprocessingml/2006/main" xmlns:w14="http://schemas.microsoft.com/office/word/2010/wordml" mc:Ignorable="w14">
+<w:styles xmlns:r="http://schemas.openxmlformats.org/officeDocument/2006/relationships" xmlns:w="http://schemas.openxmlformats.org/wordprocessingml/2006/main">
   <w:docDefaults>
     <w:rPrDefault>
       <w:rPr>
@@ -4138,6 +5578,7 @@
   <w:style w:type="paragraph" w:default="1" w:styleId="Standard">
     <w:name w:val="Normal"/>
     <w:qFormat/>
+    <w:rsid w:val="00AE18B1"/>
   </w:style>
   <w:style w:type="paragraph" w:styleId="berschrift2">
     <w:name w:val="heading 2"/>
@@ -4174,6 +5615,7 @@
     <w:uiPriority w:val="99"/>
     <w:semiHidden/>
     <w:unhideWhenUsed/>
+    <w:qFormat/>
     <w:tblPr>
       <w:tblInd w:w="0" w:type="dxa"/>
       <w:tblCellMar>
@@ -4190,7 +5632,7 @@
     <w:semiHidden/>
     <w:unhideWhenUsed/>
   </w:style>
-  <w:style w:type="table" w:styleId="Tabellenraster">
+  <w:style w:type="table" w:styleId="Tabellengitternetz">
     <w:name w:val="Table Grid"/>
     <w:basedOn w:val="NormaleTabelle"/>
     <w:uiPriority w:val="59"/>

</xml_diff>